<commit_message>
Fix indentation and text
</commit_message>
<xml_diff>
--- a/Courses/Software-Sciences/IT-Module-4-Problem-Solving-with-ICT/02-Sequential-(Linear)-Models/02-Sequential-(Linear)-Models-Exercises.docx
+++ b/Courses/Software-Sciences/IT-Module-4-Problem-Solving-with-ICT/02-Sequential-(Linear)-Models/02-Sequential-(Linear)-Models-Exercises.docx
@@ -1,6 +1,6 @@
 
 <file path=word/document.xml><?xml version="1.0" encoding="utf-8"?>
-<w:document xmlns:wpc="http://schemas.microsoft.com/office/word/2010/wordprocessingCanvas" xmlns:cx="http://schemas.microsoft.com/office/drawing/2014/chartex" xmlns:cx1="http://schemas.microsoft.com/office/drawing/2015/9/8/chartex" xmlns:cx2="http://schemas.microsoft.com/office/drawing/2015/10/21/chartex" xmlns:cx3="http://schemas.microsoft.com/office/drawing/2016/5/9/chartex" xmlns:cx4="http://schemas.microsoft.com/office/drawing/2016/5/10/chartex" xmlns:cx5="http://schemas.microsoft.com/office/drawing/2016/5/11/chartex" xmlns:cx6="http://schemas.microsoft.com/office/drawing/2016/5/12/chartex" xmlns:cx7="http://schemas.microsoft.com/office/drawing/2016/5/13/chartex" xmlns:cx8="http://schemas.microsoft.com/office/drawing/2016/5/14/chartex" xmlns:mc="http://schemas.openxmlformats.org/markup-compatibility/2006" xmlns:aink="http://schemas.microsoft.com/office/drawing/2016/ink" xmlns:am3d="http://schemas.microsoft.com/office/drawing/2017/model3d" xmlns:o="urn:schemas-microsoft-com:office:office" xmlns:oel="http://schemas.microsoft.com/office/2019/extlst" xmlns:r="http://schemas.openxmlformats.org/officeDocument/2006/relationships" xmlns:m="http://schemas.openxmlformats.org/officeDocument/2006/math" xmlns:v="urn:schemas-microsoft-com:vml" xmlns:wp14="http://schemas.microsoft.com/office/word/2010/wordprocessingDrawing" xmlns:wp="http://schemas.openxmlformats.org/drawingml/2006/wordprocessingDrawing" xmlns:w10="urn:schemas-microsoft-com:office:word" xmlns:w="http://schemas.openxmlformats.org/wordprocessingml/2006/main" xmlns:w14="http://schemas.microsoft.com/office/word/2010/wordml" xmlns:w15="http://schemas.microsoft.com/office/word/2012/wordml" xmlns:w16cex="http://schemas.microsoft.com/office/word/2018/wordml/cex" xmlns:w16cid="http://schemas.microsoft.com/office/word/2016/wordml/cid" xmlns:w16="http://schemas.microsoft.com/office/word/2018/wordml" xmlns:w16sdtdh="http://schemas.microsoft.com/office/word/2020/wordml/sdtdatahash" xmlns:w16se="http://schemas.microsoft.com/office/word/2015/wordml/symex" xmlns:wpg="http://schemas.microsoft.com/office/word/2010/wordprocessingGroup" xmlns:wpi="http://schemas.microsoft.com/office/word/2010/wordprocessingInk" xmlns:wne="http://schemas.microsoft.com/office/word/2006/wordml" xmlns:wps="http://schemas.microsoft.com/office/word/2010/wordprocessingShape" mc:Ignorable="w14 w15 w16se w16cid w16 w16cex w16sdtdh wp14">
+<w:document xmlns:wpc="http://schemas.microsoft.com/office/word/2010/wordprocessingCanvas" xmlns:cx="http://schemas.microsoft.com/office/drawing/2014/chartex" xmlns:cx1="http://schemas.microsoft.com/office/drawing/2015/9/8/chartex" xmlns:cx2="http://schemas.microsoft.com/office/drawing/2015/10/21/chartex" xmlns:cx3="http://schemas.microsoft.com/office/drawing/2016/5/9/chartex" xmlns:cx4="http://schemas.microsoft.com/office/drawing/2016/5/10/chartex" xmlns:cx5="http://schemas.microsoft.com/office/drawing/2016/5/11/chartex" xmlns:cx6="http://schemas.microsoft.com/office/drawing/2016/5/12/chartex" xmlns:cx7="http://schemas.microsoft.com/office/drawing/2016/5/13/chartex" xmlns:cx8="http://schemas.microsoft.com/office/drawing/2016/5/14/chartex" xmlns:mc="http://schemas.openxmlformats.org/markup-compatibility/2006" xmlns:aink="http://schemas.microsoft.com/office/drawing/2016/ink" xmlns:am3d="http://schemas.microsoft.com/office/drawing/2017/model3d" xmlns:o="urn:schemas-microsoft-com:office:office" xmlns:oel="http://schemas.microsoft.com/office/2019/extlst" xmlns:r="http://schemas.openxmlformats.org/officeDocument/2006/relationships" xmlns:m="http://schemas.openxmlformats.org/officeDocument/2006/math" xmlns:v="urn:schemas-microsoft-com:vml" xmlns:wp14="http://schemas.microsoft.com/office/word/2010/wordprocessingDrawing" xmlns:wp="http://schemas.openxmlformats.org/drawingml/2006/wordprocessingDrawing" xmlns:w10="urn:schemas-microsoft-com:office:word" xmlns:w="http://schemas.openxmlformats.org/wordprocessingml/2006/main" xmlns:w14="http://schemas.microsoft.com/office/word/2010/wordml" xmlns:w15="http://schemas.microsoft.com/office/word/2012/wordml" xmlns:w16cex="http://schemas.microsoft.com/office/word/2018/wordml/cex" xmlns:w16cid="http://schemas.microsoft.com/office/word/2016/wordml/cid" xmlns:w16="http://schemas.microsoft.com/office/word/2018/wordml" xmlns:w16du="http://schemas.microsoft.com/office/word/2023/wordml/word16du" xmlns:w16sdtdh="http://schemas.microsoft.com/office/word/2020/wordml/sdtdatahash" xmlns:w16se="http://schemas.microsoft.com/office/word/2015/wordml/symex" xmlns:wpg="http://schemas.microsoft.com/office/word/2010/wordprocessingGroup" xmlns:wpi="http://schemas.microsoft.com/office/word/2010/wordprocessingInk" xmlns:wne="http://schemas.microsoft.com/office/word/2006/wordml" xmlns:wps="http://schemas.microsoft.com/office/word/2010/wordprocessingShape" mc:Ignorable="w14 w15 w16se w16cid w16 w16cex w16sdtdh w16du wp14">
   <w:body>
     <w:p>
       <w:pPr>
@@ -105,7 +105,7 @@
           <w:noProof/>
         </w:rPr>
         <w:drawing>
-          <wp:inline distT="0" distB="0" distL="0" distR="0" wp14:anchorId="73F5C6D6" wp14:editId="193D3E0C">
+          <wp:inline distT="0" distB="0" distL="0" distR="0" wp14:anchorId="73F5C6D6" wp14:editId="0CFBFC3C">
             <wp:extent cx="1111103" cy="518355"/>
             <wp:effectExtent l="0" t="0" r="0" b="2540"/>
             <wp:docPr id="470543985" name="Picture 1"/>
@@ -629,23 +629,10 @@
     </w:p>
     <w:p>
       <w:pPr>
-        <w:pStyle w:val="Heading2"/>
-        <w:numPr>
-          <w:ilvl w:val="0"/>
-          <w:numId w:val="0"/>
-        </w:numPr>
-        <w:rPr>
-          <w:lang w:val="en-US"/>
-        </w:rPr>
-      </w:pPr>
-      <w:r>
-        <w:t>Насоки</w:t>
-      </w:r>
-      <w:r>
-        <w:rPr>
-          <w:lang w:val="en-US"/>
-        </w:rPr>
-        <w:t>:</w:t>
+        <w:pStyle w:val="Heading3"/>
+      </w:pPr>
+      <w:r>
+        <w:t>Насоки:</w:t>
       </w:r>
     </w:p>
     <w:p>
@@ -657,7 +644,7 @@
         </w:numPr>
         <w:spacing w:after="0"/>
         <w:rPr>
-          <w:lang w:val="en-BG"/>
+          <w:lang/>
         </w:rPr>
       </w:pPr>
       <w:r>
@@ -740,7 +727,7 @@
                   <v:h position="#0,#1" xrange="0,21600" yrange="0,10800"/>
                 </v:handles>
               </v:shapetype>
-              <v:shape id="Arrow: Right 10" o:spid="_x0000_s1026" type="#_x0000_t13" style="position:absolute;margin-left:214.6pt;margin-top:45.2pt;width:57.75pt;height:34.4pt;z-index:251661312;visibility:visible;mso-wrap-style:square;mso-width-percent:0;mso-height-percent:0;mso-wrap-distance-left:9pt;mso-wrap-distance-top:0;mso-wrap-distance-right:9pt;mso-wrap-distance-bottom:0;mso-position-horizontal:absolute;mso-position-horizontal-relative:text;mso-position-vertical:absolute;mso-position-vertical-relative:text;mso-width-percent:0;mso-height-percent:0;mso-width-relative:margin;mso-height-relative:margin;v-text-anchor:middle" o:gfxdata="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" adj="15167" fillcolor="#234465" strokecolor="#234465" strokeweight="2pt">
+              <v:shape id="Arrow: Right 10" o:spid="_x0000_s1026" type="#_x0000_t13" style="position:absolute;margin-left:214.6pt;margin-top:45.2pt;width:57.75pt;height:34.4pt;z-index:251661312;visibility:visible;mso-wrap-style:square;mso-width-percent:0;mso-height-percent:0;mso-wrap-distance-left:9pt;mso-wrap-distance-top:0;mso-wrap-distance-right:9pt;mso-wrap-distance-bottom:0;mso-position-horizontal:absolute;mso-position-horizontal-relative:text;mso-position-vertical:absolute;mso-position-vertical-relative:text;mso-width-percent:0;mso-height-percent:0;mso-width-relative:margin;mso-height-relative:margin;v-text-anchor:middle" o:gfxdata="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" adj="15167" fillcolor="#234465" strokecolor="#234465" strokeweight="2pt">
                 <w10:wrap type="topAndBottom"/>
               </v:shape>
             </w:pict>
@@ -833,7 +820,7 @@
           <w:noProof/>
         </w:rPr>
         <w:drawing>
-          <wp:anchor distT="0" distB="0" distL="114300" distR="114300" simplePos="0" relativeHeight="251659264" behindDoc="0" locked="0" layoutInCell="1" allowOverlap="1" wp14:anchorId="53ABB5FC" wp14:editId="742DB9C9">
+          <wp:anchor distT="0" distB="0" distL="114300" distR="114300" simplePos="0" relativeHeight="251659264" behindDoc="0" locked="0" layoutInCell="1" allowOverlap="1" wp14:anchorId="53ABB5FC" wp14:editId="650BB3C2">
             <wp:simplePos x="0" y="0"/>
             <wp:positionH relativeFrom="column">
               <wp:posOffset>-457</wp:posOffset>
@@ -1146,6 +1133,9 @@
           <w:ilvl w:val="0"/>
           <w:numId w:val="52"/>
         </w:numPr>
+        <w:rPr>
+          <w:lang w:val="bg-BG"/>
+        </w:rPr>
       </w:pPr>
       <w:r>
         <w:rPr>
@@ -1182,6 +1172,9 @@
         <w:t xml:space="preserve"> </w:t>
       </w:r>
       <w:r>
+        <w:rPr>
+          <w:lang w:val="bg-BG"/>
+        </w:rPr>
         <w:t>(</w:t>
       </w:r>
       <w:r>
@@ -1191,6 +1184,9 @@
         <w:t xml:space="preserve">напр. </w:t>
       </w:r>
       <w:r>
+        <w:rPr>
+          <w:lang w:val="bg-BG"/>
+        </w:rPr>
         <w:t>"</w:t>
       </w:r>
       <w:r>
@@ -1202,10 +1198,10 @@
         <w:t>Разработка на уебсайт за онлайн магазин</w:t>
       </w:r>
       <w:r>
-        <w:t>"</w:t>
-      </w:r>
-      <w:r>
-        <w:t>)</w:t>
+        <w:rPr>
+          <w:lang w:val="bg-BG"/>
+        </w:rPr>
+        <w:t>")</w:t>
       </w:r>
       <w:r>
         <w:rPr>
@@ -1221,13 +1217,19 @@
         <w:t>Continue</w:t>
       </w:r>
       <w:r>
+        <w:rPr>
+          <w:lang w:val="bg-BG"/>
+        </w:rPr>
         <w:t>.</w:t>
       </w:r>
     </w:p>
     <w:p>
       <w:r>
+        <w:rPr>
+          <w:noProof/>
+        </w:rPr>
         <w:drawing>
-          <wp:inline distT="0" distB="0" distL="0" distR="0" wp14:anchorId="28868A92" wp14:editId="1BBB1BFF">
+          <wp:inline distT="0" distB="0" distL="0" distR="0" wp14:anchorId="28868A92" wp14:editId="5CEC01BE">
             <wp:extent cx="2622477" cy="2167230"/>
             <wp:effectExtent l="12700" t="12700" r="6985" b="17780"/>
             <wp:docPr id="1134487064" name="Picture 9">
@@ -1345,6 +1347,9 @@
         <w:t xml:space="preserve">напр. </w:t>
       </w:r>
       <w:r>
+        <w:rPr>
+          <w:lang w:val="bg-BG"/>
+        </w:rPr>
         <w:t>"</w:t>
       </w:r>
       <w:r>
@@ -1356,6 +1361,9 @@
         <w:t>Анализ на изискванията</w:t>
       </w:r>
       <w:r>
+        <w:rPr>
+          <w:lang w:val="bg-BG"/>
+        </w:rPr>
         <w:t>"</w:t>
       </w:r>
       <w:r>
@@ -1365,6 +1373,9 @@
         <w:t xml:space="preserve">, </w:t>
       </w:r>
       <w:r>
+        <w:rPr>
+          <w:lang w:val="bg-BG"/>
+        </w:rPr>
         <w:t>"</w:t>
       </w:r>
       <w:r>
@@ -1376,6 +1387,9 @@
         <w:t>Среща с клиента</w:t>
       </w:r>
       <w:r>
+        <w:rPr>
+          <w:lang w:val="bg-BG"/>
+        </w:rPr>
         <w:t>"</w:t>
       </w:r>
       <w:r>
@@ -1385,6 +1399,9 @@
         <w:t xml:space="preserve">, </w:t>
       </w:r>
       <w:r>
+        <w:rPr>
+          <w:lang w:val="bg-BG"/>
+        </w:rPr>
         <w:t>"</w:t>
       </w:r>
       <w:r>
@@ -1396,10 +1413,10 @@
         <w:t>Определяне на функционалности</w:t>
       </w:r>
       <w:r>
-        <w:t>"</w:t>
-      </w:r>
-      <w:r>
-        <w:t>)</w:t>
+        <w:rPr>
+          <w:lang w:val="bg-BG"/>
+        </w:rPr>
+        <w:t>")</w:t>
       </w:r>
       <w:r>
         <w:rPr>
@@ -1415,6 +1432,9 @@
         <w:t>Continue</w:t>
       </w:r>
       <w:r>
+        <w:rPr>
+          <w:lang w:val="bg-BG"/>
+        </w:rPr>
         <w:t>.</w:t>
       </w:r>
     </w:p>
@@ -1425,8 +1445,11 @@
         </w:rPr>
       </w:pPr>
       <w:r>
+        <w:rPr>
+          <w:noProof/>
+        </w:rPr>
         <w:drawing>
-          <wp:inline distT="0" distB="0" distL="0" distR="0" wp14:anchorId="720F4CEE" wp14:editId="147D087B">
+          <wp:inline distT="0" distB="0" distL="0" distR="0" wp14:anchorId="720F4CEE" wp14:editId="446B215F">
             <wp:extent cx="2620645" cy="2607829"/>
             <wp:effectExtent l="12700" t="12700" r="8255" b="8890"/>
             <wp:docPr id="12" name="Picture 11">
@@ -1521,6 +1544,9 @@
         <w:t xml:space="preserve"> (напр. </w:t>
       </w:r>
       <w:r>
+        <w:rPr>
+          <w:lang w:val="bg-BG"/>
+        </w:rPr>
         <w:t>"</w:t>
       </w:r>
       <w:r>
@@ -1532,6 +1558,9 @@
         <w:t>Иницииране</w:t>
       </w:r>
       <w:r>
+        <w:rPr>
+          <w:lang w:val="bg-BG"/>
+        </w:rPr>
         <w:t>"</w:t>
       </w:r>
       <w:r>
@@ -1541,6 +1570,9 @@
         <w:t xml:space="preserve">, </w:t>
       </w:r>
       <w:r>
+        <w:rPr>
+          <w:lang w:val="bg-BG"/>
+        </w:rPr>
         <w:t>"</w:t>
       </w:r>
       <w:r>
@@ -1552,6 +1584,9 @@
         <w:t>Планиране</w:t>
       </w:r>
       <w:r>
+        <w:rPr>
+          <w:lang w:val="bg-BG"/>
+        </w:rPr>
         <w:t>"</w:t>
       </w:r>
       <w:r>
@@ -1561,6 +1596,9 @@
         <w:t xml:space="preserve">, </w:t>
       </w:r>
       <w:r>
+        <w:rPr>
+          <w:lang w:val="bg-BG"/>
+        </w:rPr>
         <w:t>"</w:t>
       </w:r>
       <w:r>
@@ -1572,10 +1610,10 @@
         <w:t>Разработване</w:t>
       </w:r>
       <w:r>
-        <w:t>"</w:t>
-      </w:r>
-      <w:r>
-        <w:t>)</w:t>
+        <w:rPr>
+          <w:lang w:val="bg-BG"/>
+        </w:rPr>
+        <w:t>")</w:t>
       </w:r>
       <w:r>
         <w:rPr>
@@ -1584,6 +1622,9 @@
         <w:t xml:space="preserve"> </w:t>
       </w:r>
       <w:r>
+        <w:rPr>
+          <w:lang w:val="bg-BG"/>
+        </w:rPr>
         <w:t>и</w:t>
       </w:r>
       <w:r>
@@ -1728,6 +1769,9 @@
         <w:t xml:space="preserve"> </w:t>
       </w:r>
       <w:r>
+        <w:rPr>
+          <w:lang w:val="bg-BG"/>
+        </w:rPr>
         <w:t>и</w:t>
       </w:r>
       <w:r>
@@ -1761,7 +1805,7 @@
           <w:noProof/>
         </w:rPr>
         <w:drawing>
-          <wp:inline distT="0" distB="0" distL="0" distR="0" wp14:anchorId="73EBC330" wp14:editId="10BBECED">
+          <wp:inline distT="0" distB="0" distL="0" distR="0" wp14:anchorId="73EBC330" wp14:editId="22DE4789">
             <wp:extent cx="2620645" cy="3069166"/>
             <wp:effectExtent l="12700" t="12700" r="8255" b="17145"/>
             <wp:docPr id="8" name="Picture 7">
@@ -1831,6 +1875,9 @@
           <w:ilvl w:val="0"/>
           <w:numId w:val="52"/>
         </w:numPr>
+        <w:rPr>
+          <w:lang w:val="bg-BG"/>
+        </w:rPr>
       </w:pPr>
       <w:r>
         <w:rPr>
@@ -1869,6 +1916,9 @@
         <w:t xml:space="preserve"> </w:t>
       </w:r>
       <w:r>
+        <w:rPr>
+          <w:lang w:val="bg-BG"/>
+        </w:rPr>
         <w:t>и</w:t>
       </w:r>
       <w:r>
@@ -2311,7 +2361,7 @@
           </mc:Choice>
           <mc:Fallback>
             <w:pict>
-              <v:shape w14:anchorId="0B7F0A67" id="Arrow: Right 10" o:spid="_x0000_s1026" type="#_x0000_t13" style="position:absolute;margin-left:193.95pt;margin-top:26.55pt;width:57.75pt;height:34.4pt;z-index:251666432;visibility:visible;mso-wrap-style:square;mso-width-percent:0;mso-height-percent:0;mso-wrap-distance-left:9pt;mso-wrap-distance-top:0;mso-wrap-distance-right:9pt;mso-wrap-distance-bottom:0;mso-position-horizontal:absolute;mso-position-horizontal-relative:text;mso-position-vertical:absolute;mso-position-vertical-relative:text;mso-width-percent:0;mso-height-percent:0;mso-width-relative:margin;mso-height-relative:margin;v-text-anchor:middle" o:gfxdata="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" adj="15167" fillcolor="#234465" strokecolor="#234465" strokeweight="2pt">
+              <v:shape w14:anchorId="0B7F0A67" id="Arrow: Right 10" o:spid="_x0000_s1026" type="#_x0000_t13" style="position:absolute;margin-left:193.95pt;margin-top:26.55pt;width:57.75pt;height:34.4pt;z-index:251666432;visibility:visible;mso-wrap-style:square;mso-width-percent:0;mso-height-percent:0;mso-wrap-distance-left:9pt;mso-wrap-distance-top:0;mso-wrap-distance-right:9pt;mso-wrap-distance-bottom:0;mso-position-horizontal:absolute;mso-position-horizontal-relative:text;mso-position-vertical:absolute;mso-position-vertical-relative:text;mso-width-percent:0;mso-height-percent:0;mso-width-relative:margin;mso-height-relative:margin;v-text-anchor:middle" o:gfxdata="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" adj="15167" fillcolor="#234465" strokecolor="#234465" strokeweight="2pt">
                 <w10:wrap type="topAndBottom"/>
               </v:shape>
             </w:pict>
@@ -2500,7 +2550,7 @@
                   <v:h position="#0,#1" xrange="0,21600" yrange="0,10800"/>
                 </v:handles>
               </v:shapetype>
-              <v:shape id="Arrow: Right 10" o:spid="_x0000_s1026" type="#_x0000_t13" style="position:absolute;margin-left:237.3pt;margin-top:127.15pt;width:57.75pt;height:34.4pt;z-index:-251640832;visibility:visible;mso-wrap-style:square;mso-width-percent:0;mso-height-percent:0;mso-wrap-distance-left:9pt;mso-wrap-distance-top:0;mso-wrap-distance-right:9pt;mso-wrap-distance-bottom:0;mso-position-horizontal:absolute;mso-position-horizontal-relative:text;mso-position-vertical:absolute;mso-position-vertical-relative:text;mso-width-percent:0;mso-height-percent:0;mso-width-relative:margin;mso-height-relative:margin;v-text-anchor:middle" o:gfxdata="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" adj="15167" fillcolor="#234465" strokecolor="#234465" strokeweight="2pt">
+              <v:shape id="Arrow: Right 10" o:spid="_x0000_s1026" type="#_x0000_t13" style="position:absolute;margin-left:237.3pt;margin-top:127.15pt;width:57.75pt;height:34.4pt;z-index:-251640832;visibility:visible;mso-wrap-style:square;mso-width-percent:0;mso-height-percent:0;mso-wrap-distance-left:9pt;mso-wrap-distance-top:0;mso-wrap-distance-right:9pt;mso-wrap-distance-bottom:0;mso-position-horizontal:absolute;mso-position-horizontal-relative:text;mso-position-vertical:absolute;mso-position-vertical-relative:text;mso-width-percent:0;mso-height-percent:0;mso-width-relative:margin;mso-height-relative:margin;v-text-anchor:middle" o:gfxdata="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" adj="15167" fillcolor="#234465" strokecolor="#234465" strokeweight="2pt">
                 <w10:wrap type="topAndBottom"/>
               </v:shape>
             </w:pict>
@@ -2582,6 +2632,9 @@
         <w:t xml:space="preserve">Кликаме върху задачата </w:t>
       </w:r>
       <w:r>
+        <w:rPr>
+          <w:lang w:val="bg-BG"/>
+        </w:rPr>
         <w:t>"</w:t>
       </w:r>
       <w:r>
@@ -2593,6 +2646,9 @@
         <w:t>Анализ на изискванията</w:t>
       </w:r>
       <w:r>
+        <w:rPr>
+          <w:lang w:val="bg-BG"/>
+        </w:rPr>
         <w:t>"</w:t>
       </w:r>
       <w:r>
@@ -2670,6 +2726,9 @@
         <w:t xml:space="preserve"> </w:t>
       </w:r>
       <w:r>
+        <w:rPr>
+          <w:lang w:val="bg-BG"/>
+        </w:rPr>
         <w:t>(</w:t>
       </w:r>
       <w:r>
@@ -2695,6 +2754,9 @@
         <w:t>дни</w:t>
       </w:r>
       <w:r>
+        <w:rPr>
+          <w:lang w:val="bg-BG"/>
+        </w:rPr>
         <w:t>)</w:t>
       </w:r>
       <w:r>
@@ -2732,6 +2794,9 @@
         <w:t xml:space="preserve"> </w:t>
       </w:r>
       <w:r>
+        <w:rPr>
+          <w:lang w:val="bg-BG"/>
+        </w:rPr>
         <w:t>(</w:t>
       </w:r>
       <w:r>
@@ -2741,6 +2806,9 @@
         <w:t xml:space="preserve">напр. </w:t>
       </w:r>
       <w:r>
+        <w:rPr>
+          <w:lang w:val="bg-BG"/>
+        </w:rPr>
         <w:t>"</w:t>
       </w:r>
       <w:r>
@@ -2751,58 +2819,64 @@
         <w:t>Low</w:t>
       </w:r>
       <w:r>
+        <w:rPr>
+          <w:lang w:val="bg-BG"/>
+        </w:rPr>
+        <w:t>")</w:t>
+      </w:r>
+      <w:r>
+        <w:rPr>
+          <w:lang w:val="bg-BG"/>
+        </w:rPr>
+        <w:t xml:space="preserve">, задаваме </w:t>
+      </w:r>
+      <w:r>
+        <w:rPr>
+          <w:b/>
+          <w:bCs/>
+          <w:lang w:val="bg-BG"/>
+        </w:rPr>
+        <w:t>описание</w:t>
+      </w:r>
+      <w:r>
+        <w:rPr>
+          <w:lang w:val="bg-BG"/>
+        </w:rPr>
+        <w:t xml:space="preserve"> на </w:t>
+      </w:r>
+      <w:r>
+        <w:rPr>
+          <w:b/>
+          <w:bCs/>
+          <w:lang w:val="bg-BG"/>
+        </w:rPr>
+        <w:t>задачата</w:t>
+      </w:r>
+      <w:r>
+        <w:rPr>
+          <w:lang w:val="bg-BG"/>
+        </w:rPr>
+        <w:t xml:space="preserve"> </w:t>
+      </w:r>
+      <w:r>
+        <w:rPr>
+          <w:lang w:val="bg-BG"/>
+        </w:rPr>
+        <w:t>(</w:t>
+      </w:r>
+      <w:r>
+        <w:rPr>
+          <w:lang w:val="bg-BG"/>
+        </w:rPr>
+        <w:t xml:space="preserve">напр. </w:t>
+      </w:r>
+      <w:r>
+        <w:rPr>
+          <w:lang w:val="bg-BG"/>
+        </w:rPr>
         <w:t>"</w:t>
       </w:r>
       <w:r>
-        <w:t>)</w:t>
-      </w:r>
-      <w:r>
-        <w:rPr>
-          <w:lang w:val="bg-BG"/>
-        </w:rPr>
-        <w:t xml:space="preserve">, задаваме </w:t>
-      </w:r>
-      <w:r>
-        <w:rPr>
-          <w:b/>
-          <w:bCs/>
-          <w:lang w:val="bg-BG"/>
-        </w:rPr>
-        <w:t>описание</w:t>
-      </w:r>
-      <w:r>
-        <w:rPr>
-          <w:lang w:val="bg-BG"/>
-        </w:rPr>
-        <w:t xml:space="preserve"> на </w:t>
-      </w:r>
-      <w:r>
-        <w:rPr>
-          <w:b/>
-          <w:bCs/>
-          <w:lang w:val="bg-BG"/>
-        </w:rPr>
-        <w:t>задачата</w:t>
-      </w:r>
-      <w:r>
-        <w:rPr>
-          <w:lang w:val="bg-BG"/>
-        </w:rPr>
-        <w:t xml:space="preserve"> </w:t>
-      </w:r>
-      <w:r>
-        <w:t>(</w:t>
-      </w:r>
-      <w:r>
-        <w:rPr>
-          <w:lang w:val="bg-BG"/>
-        </w:rPr>
-        <w:t xml:space="preserve">напр. </w:t>
-      </w:r>
-      <w:r>
-        <w:t>"</w:t>
-      </w:r>
-      <w:r>
         <w:rPr>
           <w:b/>
           <w:bCs/>
@@ -2811,10 +2885,10 @@
         <w:t>Събиране и описване на изискванията за функционалности, дизайн и потребителско изживяване на онлайн магазина.</w:t>
       </w:r>
       <w:r>
-        <w:t>"</w:t>
-      </w:r>
-      <w:r>
-        <w:t>)</w:t>
+        <w:rPr>
+          <w:lang w:val="bg-BG"/>
+        </w:rPr>
+        <w:t>")</w:t>
       </w:r>
     </w:p>
     <w:p>
@@ -2918,6 +2992,9 @@
         <w:t xml:space="preserve">Кликаме върху задачата </w:t>
       </w:r>
       <w:r>
+        <w:rPr>
+          <w:lang w:val="bg-BG"/>
+        </w:rPr>
         <w:t>"</w:t>
       </w:r>
       <w:r>
@@ -2929,6 +3006,9 @@
         <w:t>Среща с клиента</w:t>
       </w:r>
       <w:r>
+        <w:rPr>
+          <w:lang w:val="bg-BG"/>
+        </w:rPr>
         <w:t>"</w:t>
       </w:r>
       <w:r>
@@ -2949,7 +3029,49 @@
         <w:rPr>
           <w:lang w:val="bg-BG"/>
         </w:rPr>
-        <w:t xml:space="preserve"> ѝ.</w:t>
+        <w:t xml:space="preserve"> ѝ. </w:t>
+      </w:r>
+      <w:r>
+        <w:rPr>
+          <w:lang w:val="bg-BG"/>
+        </w:rPr>
+        <w:t xml:space="preserve">Избираме </w:t>
+      </w:r>
+      <w:r>
+        <w:rPr>
+          <w:b/>
+          <w:bCs/>
+          <w:lang w:val="bg-BG"/>
+        </w:rPr>
+        <w:t>отговорник</w:t>
+      </w:r>
+      <w:r>
+        <w:rPr>
+          <w:lang w:val="bg-BG"/>
+        </w:rPr>
+        <w:t xml:space="preserve"> на </w:t>
+      </w:r>
+      <w:r>
+        <w:rPr>
+          <w:b/>
+          <w:bCs/>
+          <w:lang w:val="bg-BG"/>
+        </w:rPr>
+        <w:t>задачата</w:t>
+      </w:r>
+      <w:r>
+        <w:rPr>
+          <w:lang w:val="bg-BG"/>
+        </w:rPr>
+        <w:t xml:space="preserve">, задаваме </w:t>
+      </w:r>
+      <w:r>
+        <w:rPr>
+          <w:b/>
+          <w:bCs/>
+          <w:lang w:val="bg-BG"/>
+        </w:rPr>
+        <w:t>срок</w:t>
       </w:r>
       <w:r>
         <w:rPr>
@@ -2961,15 +3083,41 @@
         <w:rPr>
           <w:lang w:val="bg-BG"/>
         </w:rPr>
-        <w:t xml:space="preserve">Избираме </w:t>
-      </w:r>
-      <w:r>
-        <w:rPr>
-          <w:b/>
-          <w:bCs/>
-          <w:lang w:val="bg-BG"/>
-        </w:rPr>
-        <w:t>отговорник</w:t>
+        <w:t>(</w:t>
+      </w:r>
+      <w:r>
+        <w:rPr>
+          <w:lang w:val="bg-BG"/>
+        </w:rPr>
+        <w:t xml:space="preserve">напр. </w:t>
+      </w:r>
+      <w:r>
+        <w:rPr>
+          <w:b/>
+          <w:bCs/>
+          <w:lang w:val="bg-BG"/>
+        </w:rPr>
+        <w:t>1 ден след предишната задача</w:t>
+      </w:r>
+      <w:r>
+        <w:rPr>
+          <w:lang w:val="bg-BG"/>
+        </w:rPr>
+        <w:t>)</w:t>
+      </w:r>
+      <w:r>
+        <w:rPr>
+          <w:lang w:val="bg-BG"/>
+        </w:rPr>
+        <w:t xml:space="preserve">, задаваме </w:t>
+      </w:r>
+      <w:r>
+        <w:rPr>
+          <w:b/>
+          <w:bCs/>
+          <w:lang w:val="bg-BG"/>
+        </w:rPr>
+        <w:t>приоритет</w:t>
       </w:r>
       <w:r>
         <w:rPr>
@@ -2989,6 +3137,43 @@
         <w:rPr>
           <w:lang w:val="bg-BG"/>
         </w:rPr>
+        <w:t xml:space="preserve"> </w:t>
+      </w:r>
+      <w:r>
+        <w:rPr>
+          <w:lang w:val="bg-BG"/>
+        </w:rPr>
+        <w:t>(</w:t>
+      </w:r>
+      <w:r>
+        <w:rPr>
+          <w:lang w:val="bg-BG"/>
+        </w:rPr>
+        <w:t xml:space="preserve">напр. </w:t>
+      </w:r>
+      <w:r>
+        <w:rPr>
+          <w:lang w:val="bg-BG"/>
+        </w:rPr>
+        <w:t>"</w:t>
+      </w:r>
+      <w:r>
+        <w:rPr>
+          <w:b/>
+          <w:bCs/>
+        </w:rPr>
+        <w:t>Medium</w:t>
+      </w:r>
+      <w:r>
+        <w:rPr>
+          <w:lang w:val="bg-BG"/>
+        </w:rPr>
+        <w:t>")</w:t>
+      </w:r>
+      <w:r>
+        <w:rPr>
+          <w:lang w:val="bg-BG"/>
+        </w:rPr>
         <w:t xml:space="preserve">, задаваме </w:t>
       </w:r>
       <w:r>
@@ -2997,7 +3182,21 @@
           <w:bCs/>
           <w:lang w:val="bg-BG"/>
         </w:rPr>
-        <w:t>срок</w:t>
+        <w:t>описание</w:t>
+      </w:r>
+      <w:r>
+        <w:rPr>
+          <w:lang w:val="bg-BG"/>
+        </w:rPr>
+        <w:t xml:space="preserve"> на </w:t>
+      </w:r>
+      <w:r>
+        <w:rPr>
+          <w:b/>
+          <w:bCs/>
+          <w:lang w:val="bg-BG"/>
+        </w:rPr>
+        <w:t>задачата</w:t>
       </w:r>
       <w:r>
         <w:rPr>
@@ -3006,6 +3205,9 @@
         <w:t xml:space="preserve"> </w:t>
       </w:r>
       <w:r>
+        <w:rPr>
+          <w:lang w:val="bg-BG"/>
+        </w:rPr>
         <w:t>(</w:t>
       </w:r>
       <w:r>
@@ -3016,124 +3218,14 @@
       </w:r>
       <w:r>
         <w:rPr>
-          <w:b/>
-          <w:bCs/>
-          <w:lang w:val="bg-BG"/>
-        </w:rPr>
-        <w:t>1 ден след предишната задача</w:t>
-      </w:r>
-      <w:r>
-        <w:t>)</w:t>
-      </w:r>
-      <w:r>
-        <w:rPr>
-          <w:lang w:val="bg-BG"/>
-        </w:rPr>
-        <w:t xml:space="preserve">, задаваме </w:t>
-      </w:r>
-      <w:r>
-        <w:rPr>
-          <w:b/>
-          <w:bCs/>
-          <w:lang w:val="bg-BG"/>
-        </w:rPr>
-        <w:t>приоритет</w:t>
-      </w:r>
-      <w:r>
-        <w:rPr>
-          <w:lang w:val="bg-BG"/>
-        </w:rPr>
-        <w:t xml:space="preserve"> на </w:t>
-      </w:r>
-      <w:r>
-        <w:rPr>
-          <w:b/>
-          <w:bCs/>
-          <w:lang w:val="bg-BG"/>
-        </w:rPr>
-        <w:t>задачата</w:t>
-      </w:r>
-      <w:r>
-        <w:rPr>
-          <w:lang w:val="bg-BG"/>
-        </w:rPr>
-        <w:t xml:space="preserve"> </w:t>
-      </w:r>
-      <w:r>
-        <w:t>(</w:t>
-      </w:r>
-      <w:r>
-        <w:rPr>
-          <w:lang w:val="bg-BG"/>
-        </w:rPr>
-        <w:t xml:space="preserve">напр. </w:t>
-      </w:r>
-      <w:r>
+          <w:lang w:val="bg-BG"/>
+        </w:rPr>
         <w:t>"</w:t>
       </w:r>
       <w:r>
         <w:rPr>
           <w:b/>
           <w:bCs/>
-        </w:rPr>
-        <w:t>Medium</w:t>
-      </w:r>
-      <w:r>
-        <w:t>"</w:t>
-      </w:r>
-      <w:r>
-        <w:t>)</w:t>
-      </w:r>
-      <w:r>
-        <w:rPr>
-          <w:lang w:val="bg-BG"/>
-        </w:rPr>
-        <w:t xml:space="preserve">, задаваме </w:t>
-      </w:r>
-      <w:r>
-        <w:rPr>
-          <w:b/>
-          <w:bCs/>
-          <w:lang w:val="bg-BG"/>
-        </w:rPr>
-        <w:t>описание</w:t>
-      </w:r>
-      <w:r>
-        <w:rPr>
-          <w:lang w:val="bg-BG"/>
-        </w:rPr>
-        <w:t xml:space="preserve"> на </w:t>
-      </w:r>
-      <w:r>
-        <w:rPr>
-          <w:b/>
-          <w:bCs/>
-          <w:lang w:val="bg-BG"/>
-        </w:rPr>
-        <w:t>задачата</w:t>
-      </w:r>
-      <w:r>
-        <w:rPr>
-          <w:lang w:val="bg-BG"/>
-        </w:rPr>
-        <w:t xml:space="preserve"> </w:t>
-      </w:r>
-      <w:r>
-        <w:t>(</w:t>
-      </w:r>
-      <w:r>
-        <w:rPr>
-          <w:lang w:val="bg-BG"/>
-        </w:rPr>
-        <w:t xml:space="preserve">напр. </w:t>
-      </w:r>
-      <w:r>
-        <w:t>"</w:t>
-      </w:r>
-      <w:r>
-        <w:rPr>
-          <w:b/>
-          <w:bCs/>
           <w:lang w:val="bg-BG"/>
         </w:rPr>
         <w:t>Обсъждане на целите, очакванията и основните изисквания към уебсайта с клиента</w:t>
@@ -3147,10 +3239,10 @@
         <w:t>.</w:t>
       </w:r>
       <w:r>
-        <w:t>"</w:t>
-      </w:r>
-      <w:r>
-        <w:t>)</w:t>
+        <w:rPr>
+          <w:lang w:val="bg-BG"/>
+        </w:rPr>
+        <w:t>")</w:t>
       </w:r>
     </w:p>
     <w:p>
@@ -3217,7 +3309,7 @@
           </mc:Choice>
           <mc:Fallback>
             <w:pict>
-              <v:shape w14:anchorId="355C06B8" id="Arrow: Right 10" o:spid="_x0000_s1026" type="#_x0000_t13" style="position:absolute;margin-left:236.45pt;margin-top:63.05pt;width:57.75pt;height:34.4pt;z-index:-251636736;visibility:visible;mso-wrap-style:square;mso-width-percent:0;mso-height-percent:0;mso-wrap-distance-left:9pt;mso-wrap-distance-top:0;mso-wrap-distance-right:9pt;mso-wrap-distance-bottom:0;mso-position-horizontal:absolute;mso-position-horizontal-relative:text;mso-position-vertical:absolute;mso-position-vertical-relative:text;mso-width-percent:0;mso-height-percent:0;mso-width-relative:margin;mso-height-relative:margin;v-text-anchor:middle" o:gfxdata="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" adj="15167" fillcolor="#234465" strokecolor="#234465" strokeweight="2pt">
+              <v:shape w14:anchorId="355C06B8" id="Arrow: Right 10" o:spid="_x0000_s1026" type="#_x0000_t13" style="position:absolute;margin-left:236.45pt;margin-top:63.05pt;width:57.75pt;height:34.4pt;z-index:-251636736;visibility:visible;mso-wrap-style:square;mso-width-percent:0;mso-height-percent:0;mso-wrap-distance-left:9pt;mso-wrap-distance-top:0;mso-wrap-distance-right:9pt;mso-wrap-distance-bottom:0;mso-position-horizontal:absolute;mso-position-horizontal-relative:text;mso-position-vertical:absolute;mso-position-vertical-relative:text;mso-width-percent:0;mso-height-percent:0;mso-width-relative:margin;mso-height-relative:margin;v-text-anchor:middle" o:gfxdata="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" adj="15167" fillcolor="#234465" strokecolor="#234465" strokeweight="2pt">
                 <w10:wrap type="topAndBottom"/>
               </v:shape>
             </w:pict>
@@ -3363,7 +3455,7 @@
           </mc:Choice>
           <mc:Fallback>
             <w:pict>
-              <v:shape w14:anchorId="05301D03" id="Arrow: Right 10" o:spid="_x0000_s1026" type="#_x0000_t13" style="position:absolute;margin-left:211.7pt;margin-top:139.25pt;width:57.75pt;height:34.4pt;z-index:-251620352;visibility:visible;mso-wrap-style:square;mso-width-percent:0;mso-height-percent:0;mso-wrap-distance-left:9pt;mso-wrap-distance-top:0;mso-wrap-distance-right:9pt;mso-wrap-distance-bottom:0;mso-position-horizontal:absolute;mso-position-horizontal-relative:text;mso-position-vertical:absolute;mso-position-vertical-relative:text;mso-width-percent:0;mso-height-percent:0;mso-width-relative:margin;mso-height-relative:margin;v-text-anchor:middle" o:gfxdata="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" adj="15167" fillcolor="#234465" strokecolor="#234465" strokeweight="2pt">
+              <v:shape w14:anchorId="05301D03" id="Arrow: Right 10" o:spid="_x0000_s1026" type="#_x0000_t13" style="position:absolute;margin-left:211.7pt;margin-top:139.25pt;width:57.75pt;height:34.4pt;z-index:-251620352;visibility:visible;mso-wrap-style:square;mso-width-percent:0;mso-height-percent:0;mso-wrap-distance-left:9pt;mso-wrap-distance-top:0;mso-wrap-distance-right:9pt;mso-wrap-distance-bottom:0;mso-position-horizontal:absolute;mso-position-horizontal-relative:text;mso-position-vertical:absolute;mso-position-vertical-relative:text;mso-width-percent:0;mso-height-percent:0;mso-width-relative:margin;mso-height-relative:margin;v-text-anchor:middle" o:gfxdata="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" adj="15167" fillcolor="#234465" strokecolor="#234465" strokeweight="2pt">
                 <w10:wrap type="topAndBottom"/>
               </v:shape>
             </w:pict>
@@ -3376,7 +3468,7 @@
           <w:lang w:val="bg-BG"/>
         </w:rPr>
         <w:drawing>
-          <wp:anchor distT="0" distB="0" distL="114300" distR="114300" simplePos="0" relativeHeight="251680768" behindDoc="0" locked="0" layoutInCell="1" allowOverlap="1" wp14:anchorId="37DB6E13" wp14:editId="0294104D">
+          <wp:anchor distT="0" distB="0" distL="114300" distR="114300" simplePos="0" relativeHeight="251680768" behindDoc="0" locked="0" layoutInCell="1" allowOverlap="1" wp14:anchorId="37DB6E13" wp14:editId="44DB0F14">
             <wp:simplePos x="0" y="0"/>
             <wp:positionH relativeFrom="column">
               <wp:posOffset>50118</wp:posOffset>
@@ -3513,6 +3605,9 @@
         <w:t xml:space="preserve">Кликаме върху задачата </w:t>
       </w:r>
       <w:r>
+        <w:rPr>
+          <w:lang w:val="bg-BG"/>
+        </w:rPr>
         <w:t>"</w:t>
       </w:r>
       <w:r>
@@ -3524,6 +3619,9 @@
         <w:t>Определяне на функционалности</w:t>
       </w:r>
       <w:r>
+        <w:rPr>
+          <w:lang w:val="bg-BG"/>
+        </w:rPr>
         <w:t>"</w:t>
       </w:r>
       <w:r>
@@ -3595,6 +3693,9 @@
         <w:t xml:space="preserve"> </w:t>
       </w:r>
       <w:r>
+        <w:rPr>
+          <w:lang w:val="bg-BG"/>
+        </w:rPr>
         <w:t>(</w:t>
       </w:r>
       <w:r>
@@ -3612,6 +3713,9 @@
         <w:t>7 дни след предишната задача</w:t>
       </w:r>
       <w:r>
+        <w:rPr>
+          <w:lang w:val="bg-BG"/>
+        </w:rPr>
         <w:t>)</w:t>
       </w:r>
       <w:r>
@@ -3649,6 +3753,9 @@
         <w:t xml:space="preserve"> </w:t>
       </w:r>
       <w:r>
+        <w:rPr>
+          <w:lang w:val="bg-BG"/>
+        </w:rPr>
         <w:t>(</w:t>
       </w:r>
       <w:r>
@@ -3658,6 +3765,9 @@
         <w:t xml:space="preserve">напр. </w:t>
       </w:r>
       <w:r>
+        <w:rPr>
+          <w:lang w:val="bg-BG"/>
+        </w:rPr>
         <w:t>"</w:t>
       </w:r>
       <w:r>
@@ -3668,58 +3778,64 @@
         <w:t>High</w:t>
       </w:r>
       <w:r>
+        <w:rPr>
+          <w:lang w:val="bg-BG"/>
+        </w:rPr>
+        <w:t>")</w:t>
+      </w:r>
+      <w:r>
+        <w:rPr>
+          <w:lang w:val="bg-BG"/>
+        </w:rPr>
+        <w:t xml:space="preserve">, задаваме </w:t>
+      </w:r>
+      <w:r>
+        <w:rPr>
+          <w:b/>
+          <w:bCs/>
+          <w:lang w:val="bg-BG"/>
+        </w:rPr>
+        <w:t>описание</w:t>
+      </w:r>
+      <w:r>
+        <w:rPr>
+          <w:lang w:val="bg-BG"/>
+        </w:rPr>
+        <w:t xml:space="preserve"> на </w:t>
+      </w:r>
+      <w:r>
+        <w:rPr>
+          <w:b/>
+          <w:bCs/>
+          <w:lang w:val="bg-BG"/>
+        </w:rPr>
+        <w:t>задачата</w:t>
+      </w:r>
+      <w:r>
+        <w:rPr>
+          <w:lang w:val="bg-BG"/>
+        </w:rPr>
+        <w:t xml:space="preserve"> </w:t>
+      </w:r>
+      <w:r>
+        <w:rPr>
+          <w:lang w:val="bg-BG"/>
+        </w:rPr>
+        <w:t>(</w:t>
+      </w:r>
+      <w:r>
+        <w:rPr>
+          <w:lang w:val="bg-BG"/>
+        </w:rPr>
+        <w:t xml:space="preserve">напр. </w:t>
+      </w:r>
+      <w:r>
+        <w:rPr>
+          <w:lang w:val="bg-BG"/>
+        </w:rPr>
         <w:t>"</w:t>
       </w:r>
       <w:r>
-        <w:t>)</w:t>
-      </w:r>
-      <w:r>
-        <w:rPr>
-          <w:lang w:val="bg-BG"/>
-        </w:rPr>
-        <w:t xml:space="preserve">, задаваме </w:t>
-      </w:r>
-      <w:r>
-        <w:rPr>
-          <w:b/>
-          <w:bCs/>
-          <w:lang w:val="bg-BG"/>
-        </w:rPr>
-        <w:t>описание</w:t>
-      </w:r>
-      <w:r>
-        <w:rPr>
-          <w:lang w:val="bg-BG"/>
-        </w:rPr>
-        <w:t xml:space="preserve"> на </w:t>
-      </w:r>
-      <w:r>
-        <w:rPr>
-          <w:b/>
-          <w:bCs/>
-          <w:lang w:val="bg-BG"/>
-        </w:rPr>
-        <w:t>задачата</w:t>
-      </w:r>
-      <w:r>
-        <w:rPr>
-          <w:lang w:val="bg-BG"/>
-        </w:rPr>
-        <w:t xml:space="preserve"> </w:t>
-      </w:r>
-      <w:r>
-        <w:t>(</w:t>
-      </w:r>
-      <w:r>
-        <w:rPr>
-          <w:lang w:val="bg-BG"/>
-        </w:rPr>
-        <w:t xml:space="preserve">напр. </w:t>
-      </w:r>
-      <w:r>
-        <w:t>"</w:t>
-      </w:r>
-      <w:r>
         <w:rPr>
           <w:b/>
           <w:bCs/>
@@ -3736,10 +3852,10 @@
         <w:t>.</w:t>
       </w:r>
       <w:r>
-        <w:t>"</w:t>
-      </w:r>
-      <w:r>
-        <w:t>)</w:t>
+        <w:rPr>
+          <w:lang w:val="bg-BG"/>
+        </w:rPr>
+        <w:t>")</w:t>
       </w:r>
     </w:p>
     <w:p>
@@ -3890,6 +4006,9 @@
         <w:t xml:space="preserve"> и задаваме име, например </w:t>
       </w:r>
       <w:r>
+        <w:rPr>
+          <w:lang w:val="bg-BG"/>
+        </w:rPr>
         <w:t>"</w:t>
       </w:r>
       <w:r>
@@ -3901,6 +4020,9 @@
         <w:t>Избор на технологии</w:t>
       </w:r>
       <w:r>
+        <w:rPr>
+          <w:lang w:val="bg-BG"/>
+        </w:rPr>
         <w:t>"</w:t>
       </w:r>
       <w:r>
@@ -3993,7 +4115,7 @@
           </mc:Choice>
           <mc:Fallback>
             <w:pict>
-              <v:shape w14:anchorId="7764027E" id="Arrow: Right 10" o:spid="_x0000_s1026" type="#_x0000_t13" style="position:absolute;margin-left:191.65pt;margin-top:66.75pt;width:57.75pt;height:34.4pt;z-index:-251644928;visibility:visible;mso-wrap-style:square;mso-width-percent:0;mso-height-percent:0;mso-wrap-distance-left:9pt;mso-wrap-distance-top:0;mso-wrap-distance-right:9pt;mso-wrap-distance-bottom:0;mso-position-horizontal:absolute;mso-position-horizontal-relative:text;mso-position-vertical:absolute;mso-position-vertical-relative:text;mso-width-percent:0;mso-height-percent:0;mso-width-relative:margin;mso-height-relative:margin;v-text-anchor:middle" o:gfxdata="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" adj="15167" fillcolor="#234465" strokecolor="#234465" strokeweight="2pt">
+              <v:shape w14:anchorId="7764027E" id="Arrow: Right 10" o:spid="_x0000_s1026" type="#_x0000_t13" style="position:absolute;margin-left:191.65pt;margin-top:66.75pt;width:57.75pt;height:34.4pt;z-index:-251644928;visibility:visible;mso-wrap-style:square;mso-width-percent:0;mso-height-percent:0;mso-wrap-distance-left:9pt;mso-wrap-distance-top:0;mso-wrap-distance-right:9pt;mso-wrap-distance-bottom:0;mso-position-horizontal:absolute;mso-position-horizontal-relative:text;mso-position-vertical:absolute;mso-position-vertical-relative:text;mso-width-percent:0;mso-height-percent:0;mso-width-relative:margin;mso-height-relative:margin;v-text-anchor:middle" o:gfxdata="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" adj="15167" fillcolor="#234465" strokecolor="#234465" strokeweight="2pt">
                 <w10:wrap type="topAndBottom"/>
               </v:shape>
             </w:pict>
@@ -4005,7 +4127,7 @@
           <w:noProof/>
         </w:rPr>
         <w:drawing>
-          <wp:anchor distT="0" distB="0" distL="114300" distR="114300" simplePos="0" relativeHeight="251668480" behindDoc="1" locked="0" layoutInCell="1" allowOverlap="1" wp14:anchorId="5A7BCB7B" wp14:editId="6B2DECF9">
+          <wp:anchor distT="0" distB="0" distL="114300" distR="114300" simplePos="0" relativeHeight="251668480" behindDoc="1" locked="0" layoutInCell="1" allowOverlap="1" wp14:anchorId="5A7BCB7B" wp14:editId="2FC8C930">
             <wp:simplePos x="0" y="0"/>
             <wp:positionH relativeFrom="column">
               <wp:posOffset>-71755</wp:posOffset>
@@ -4170,6 +4292,9 @@
         <w:t xml:space="preserve"> </w:t>
       </w:r>
       <w:r>
+        <w:rPr>
+          <w:lang w:val="bg-BG"/>
+        </w:rPr>
         <w:t>(</w:t>
       </w:r>
       <w:r>
@@ -4207,6 +4332,9 @@
         <w:t xml:space="preserve"> след предишната задача</w:t>
       </w:r>
       <w:r>
+        <w:rPr>
+          <w:lang w:val="bg-BG"/>
+        </w:rPr>
         <w:t>)</w:t>
       </w:r>
       <w:r>
@@ -4244,6 +4372,9 @@
         <w:t xml:space="preserve"> </w:t>
       </w:r>
       <w:r>
+        <w:rPr>
+          <w:lang w:val="bg-BG"/>
+        </w:rPr>
         <w:t>(</w:t>
       </w:r>
       <w:r>
@@ -4265,6 +4396,9 @@
         <w:t xml:space="preserve"> към </w:t>
       </w:r>
       <w:r>
+        <w:rPr>
+          <w:lang w:val="bg-BG"/>
+        </w:rPr>
         <w:t>"</w:t>
       </w:r>
       <w:r>
@@ -4276,9 +4410,15 @@
         <w:t>Определяне на функционалности</w:t>
       </w:r>
       <w:r>
+        <w:rPr>
+          <w:lang w:val="bg-BG"/>
+        </w:rPr>
         <w:t>"</w:t>
       </w:r>
       <w:r>
+        <w:rPr>
+          <w:lang w:val="bg-BG"/>
+        </w:rPr>
         <w:t>)</w:t>
       </w:r>
       <w:r>
@@ -4316,6 +4456,9 @@
         <w:t xml:space="preserve"> </w:t>
       </w:r>
       <w:r>
+        <w:rPr>
+          <w:lang w:val="bg-BG"/>
+        </w:rPr>
         <w:t>(</w:t>
       </w:r>
       <w:r>
@@ -4325,6 +4468,9 @@
         <w:t xml:space="preserve">напр. </w:t>
       </w:r>
       <w:r>
+        <w:rPr>
+          <w:lang w:val="bg-BG"/>
+        </w:rPr>
         <w:t>"</w:t>
       </w:r>
       <w:r>
@@ -4335,9 +4481,15 @@
         <w:t>High</w:t>
       </w:r>
       <w:r>
+        <w:rPr>
+          <w:lang w:val="bg-BG"/>
+        </w:rPr>
         <w:t>"</w:t>
       </w:r>
       <w:r>
+        <w:rPr>
+          <w:lang w:val="bg-BG"/>
+        </w:rPr>
         <w:t>)</w:t>
       </w:r>
       <w:r>
@@ -4375,6 +4527,9 @@
         <w:t xml:space="preserve"> </w:t>
       </w:r>
       <w:r>
+        <w:rPr>
+          <w:lang w:val="bg-BG"/>
+        </w:rPr>
         <w:t>(</w:t>
       </w:r>
       <w:r>
@@ -4384,6 +4539,9 @@
         <w:t xml:space="preserve">напр. </w:t>
       </w:r>
       <w:r>
+        <w:rPr>
+          <w:lang w:val="bg-BG"/>
+        </w:rPr>
         <w:t>"</w:t>
       </w:r>
       <w:r>
@@ -4403,9 +4561,15 @@
         <w:t>.</w:t>
       </w:r>
       <w:r>
+        <w:rPr>
+          <w:lang w:val="bg-BG"/>
+        </w:rPr>
         <w:t>"</w:t>
       </w:r>
       <w:r>
+        <w:rPr>
+          <w:lang w:val="bg-BG"/>
+        </w:rPr>
         <w:t>)</w:t>
       </w:r>
       <w:r>
@@ -4426,7 +4590,7 @@
           <w:noProof/>
         </w:rPr>
         <w:drawing>
-          <wp:inline distT="0" distB="0" distL="0" distR="0" wp14:anchorId="03525C8B" wp14:editId="3240CE77">
+          <wp:inline distT="0" distB="0" distL="0" distR="0" wp14:anchorId="03525C8B" wp14:editId="13F16BFF">
             <wp:extent cx="2798739" cy="2227470"/>
             <wp:effectExtent l="12700" t="12700" r="8255" b="8255"/>
             <wp:docPr id="1756690607" name="Picture 15">
@@ -4627,7 +4791,7 @@
           </mc:Choice>
           <mc:Fallback>
             <w:pict>
-              <v:shape w14:anchorId="18D03BC0" id="Arrow: Right 10" o:spid="_x0000_s1026" type="#_x0000_t13" style="position:absolute;margin-left:176.5pt;margin-top:104.1pt;width:57.75pt;height:34.4pt;z-index:-251628544;visibility:visible;mso-wrap-style:square;mso-width-percent:0;mso-height-percent:0;mso-wrap-distance-left:9pt;mso-wrap-distance-top:0;mso-wrap-distance-right:9pt;mso-wrap-distance-bottom:0;mso-position-horizontal:absolute;mso-position-horizontal-relative:text;mso-position-vertical:absolute;mso-position-vertical-relative:text;mso-width-percent:0;mso-height-percent:0;mso-width-relative:margin;mso-height-relative:margin;v-text-anchor:middle" o:gfxdata="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" adj="15167" fillcolor="#234465" strokecolor="#234465" strokeweight="2pt">
+              <v:shape w14:anchorId="18D03BC0" id="Arrow: Right 10" o:spid="_x0000_s1026" type="#_x0000_t13" style="position:absolute;margin-left:176.5pt;margin-top:104.1pt;width:57.75pt;height:34.4pt;z-index:-251628544;visibility:visible;mso-wrap-style:square;mso-width-percent:0;mso-height-percent:0;mso-wrap-distance-left:9pt;mso-wrap-distance-top:0;mso-wrap-distance-right:9pt;mso-wrap-distance-bottom:0;mso-position-horizontal:absolute;mso-position-horizontal-relative:text;mso-position-vertical:absolute;mso-position-vertical-relative:text;mso-width-percent:0;mso-height-percent:0;mso-width-relative:margin;mso-height-relative:margin;v-text-anchor:middle" o:gfxdata="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" adj="15167" fillcolor="#234465" strokecolor="#234465" strokeweight="2pt">
                 <w10:wrap type="topAndBottom"/>
               </v:shape>
             </w:pict>
@@ -4751,6 +4915,9 @@
         <w:t xml:space="preserve"> и задаваме име, например </w:t>
       </w:r>
       <w:r>
+        <w:rPr>
+          <w:lang w:val="bg-BG"/>
+        </w:rPr>
         <w:t>"</w:t>
       </w:r>
       <w:r>
@@ -4762,6 +4929,9 @@
         <w:t>Програмиране</w:t>
       </w:r>
       <w:r>
+        <w:rPr>
+          <w:lang w:val="bg-BG"/>
+        </w:rPr>
         <w:t>"</w:t>
       </w:r>
       <w:r>
@@ -4880,6 +5050,9 @@
         <w:t xml:space="preserve"> </w:t>
       </w:r>
       <w:r>
+        <w:rPr>
+          <w:lang w:val="bg-BG"/>
+        </w:rPr>
         <w:t>(</w:t>
       </w:r>
       <w:r>
@@ -4913,6 +5086,9 @@
         <w:t xml:space="preserve"> след предишната задача</w:t>
       </w:r>
       <w:r>
+        <w:rPr>
+          <w:lang w:val="bg-BG"/>
+        </w:rPr>
         <w:t>)</w:t>
       </w:r>
       <w:r>
@@ -4950,6 +5126,9 @@
         <w:t xml:space="preserve"> </w:t>
       </w:r>
       <w:r>
+        <w:rPr>
+          <w:lang w:val="bg-BG"/>
+        </w:rPr>
         <w:t>(</w:t>
       </w:r>
       <w:r>
@@ -4959,6 +5138,9 @@
         <w:t xml:space="preserve">напр. към </w:t>
       </w:r>
       <w:r>
+        <w:rPr>
+          <w:lang w:val="bg-BG"/>
+        </w:rPr>
         <w:t>"</w:t>
       </w:r>
       <w:r>
@@ -4970,10 +5152,75 @@
         <w:t>Избор на технологии</w:t>
       </w:r>
       <w:r>
+        <w:rPr>
+          <w:lang w:val="bg-BG"/>
+        </w:rPr>
+        <w:t>")</w:t>
+      </w:r>
+      <w:r>
+        <w:rPr>
+          <w:lang w:val="bg-BG"/>
+        </w:rPr>
+        <w:t xml:space="preserve">, задаваме </w:t>
+      </w:r>
+      <w:r>
+        <w:rPr>
+          <w:b/>
+          <w:bCs/>
+          <w:lang w:val="bg-BG"/>
+        </w:rPr>
+        <w:t>приоритет</w:t>
+      </w:r>
+      <w:r>
+        <w:rPr>
+          <w:lang w:val="bg-BG"/>
+        </w:rPr>
+        <w:t xml:space="preserve"> на </w:t>
+      </w:r>
+      <w:r>
+        <w:rPr>
+          <w:b/>
+          <w:bCs/>
+          <w:lang w:val="bg-BG"/>
+        </w:rPr>
+        <w:t>задачата</w:t>
+      </w:r>
+      <w:r>
+        <w:rPr>
+          <w:lang w:val="bg-BG"/>
+        </w:rPr>
+        <w:t xml:space="preserve"> </w:t>
+      </w:r>
+      <w:r>
+        <w:rPr>
+          <w:lang w:val="bg-BG"/>
+        </w:rPr>
+        <w:t>(</w:t>
+      </w:r>
+      <w:r>
+        <w:rPr>
+          <w:lang w:val="bg-BG"/>
+        </w:rPr>
+        <w:t xml:space="preserve">напр. </w:t>
+      </w:r>
+      <w:r>
+        <w:rPr>
+          <w:lang w:val="bg-BG"/>
+        </w:rPr>
         <w:t>"</w:t>
       </w:r>
       <w:r>
-        <w:t>)</w:t>
+        <w:rPr>
+          <w:b/>
+          <w:bCs/>
+        </w:rPr>
+        <w:t>High</w:t>
+      </w:r>
+      <w:r>
+        <w:rPr>
+          <w:lang w:val="bg-BG"/>
+        </w:rPr>
+        <w:t>")</w:t>
       </w:r>
       <w:r>
         <w:rPr>
@@ -4987,7 +5234,7 @@
           <w:bCs/>
           <w:lang w:val="bg-BG"/>
         </w:rPr>
-        <w:t>приоритет</w:t>
+        <w:t>описание</w:t>
       </w:r>
       <w:r>
         <w:rPr>
@@ -5010,6 +5257,9 @@
         <w:t xml:space="preserve"> </w:t>
       </w:r>
       <w:r>
+        <w:rPr>
+          <w:lang w:val="bg-BG"/>
+        </w:rPr>
         <w:t>(</w:t>
       </w:r>
       <w:r>
@@ -5019,80 +5269,24 @@
         <w:t xml:space="preserve">напр. </w:t>
       </w:r>
       <w:r>
+        <w:rPr>
+          <w:lang w:val="bg-BG"/>
+        </w:rPr>
         <w:t>"</w:t>
       </w:r>
       <w:r>
         <w:rPr>
           <w:b/>
           <w:bCs/>
-        </w:rPr>
-        <w:t>High</w:t>
-      </w:r>
-      <w:r>
-        <w:t>"</w:t>
-      </w:r>
-      <w:r>
-        <w:t>)</w:t>
-      </w:r>
-      <w:r>
-        <w:rPr>
-          <w:lang w:val="bg-BG"/>
-        </w:rPr>
-        <w:t xml:space="preserve">, задаваме </w:t>
-      </w:r>
-      <w:r>
-        <w:rPr>
-          <w:b/>
-          <w:bCs/>
-          <w:lang w:val="bg-BG"/>
-        </w:rPr>
-        <w:t>описание</w:t>
-      </w:r>
-      <w:r>
-        <w:rPr>
-          <w:lang w:val="bg-BG"/>
-        </w:rPr>
-        <w:t xml:space="preserve"> на </w:t>
-      </w:r>
-      <w:r>
-        <w:rPr>
-          <w:b/>
-          <w:bCs/>
-          <w:lang w:val="bg-BG"/>
-        </w:rPr>
-        <w:t>задачата</w:t>
-      </w:r>
-      <w:r>
-        <w:rPr>
-          <w:lang w:val="bg-BG"/>
-        </w:rPr>
-        <w:t xml:space="preserve"> </w:t>
-      </w:r>
-      <w:r>
-        <w:t>(</w:t>
-      </w:r>
-      <w:r>
-        <w:rPr>
-          <w:lang w:val="bg-BG"/>
-        </w:rPr>
-        <w:t xml:space="preserve">напр. </w:t>
-      </w:r>
-      <w:r>
-        <w:t>"</w:t>
-      </w:r>
-      <w:r>
-        <w:rPr>
-          <w:b/>
-          <w:bCs/>
           <w:lang w:val="bg-BG"/>
         </w:rPr>
         <w:t>Създаване на уебсайта чрез писане на код за функциите и външния вид на онлайн магазина.</w:t>
       </w:r>
       <w:r>
-        <w:t>"</w:t>
-      </w:r>
-      <w:r>
-        <w:t>)</w:t>
+        <w:rPr>
+          <w:lang w:val="bg-BG"/>
+        </w:rPr>
+        <w:t>")</w:t>
       </w:r>
       <w:r>
         <w:rPr>
@@ -5113,7 +5307,7 @@
           <w:lang w:val="bg-BG"/>
         </w:rPr>
         <w:drawing>
-          <wp:inline distT="0" distB="0" distL="0" distR="0" wp14:anchorId="3BACD107" wp14:editId="209C965A">
+          <wp:inline distT="0" distB="0" distL="0" distR="0" wp14:anchorId="3BACD107" wp14:editId="3A381103">
             <wp:extent cx="2703204" cy="2508128"/>
             <wp:effectExtent l="12700" t="12700" r="14605" b="6985"/>
             <wp:docPr id="1293205480" name="Picture 15"/>
@@ -5231,7 +5425,7 @@
           </mc:Choice>
           <mc:Fallback>
             <w:pict>
-              <v:shape w14:anchorId="0982BF86" id="Arrow: Right 10" o:spid="_x0000_s1026" type="#_x0000_t13" style="position:absolute;margin-left:198pt;margin-top:98.8pt;width:57.75pt;height:34.4pt;z-index:-251624448;visibility:visible;mso-wrap-style:square;mso-width-percent:0;mso-height-percent:0;mso-wrap-distance-left:9pt;mso-wrap-distance-top:0;mso-wrap-distance-right:9pt;mso-wrap-distance-bottom:0;mso-position-horizontal:absolute;mso-position-horizontal-relative:text;mso-position-vertical:absolute;mso-position-vertical-relative:text;mso-width-percent:0;mso-height-percent:0;mso-width-relative:margin;mso-height-relative:margin;v-text-anchor:middle" o:gfxdata="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" adj="15167" fillcolor="#234465" strokecolor="#234465" strokeweight="2pt">
+              <v:shape w14:anchorId="0982BF86" id="Arrow: Right 10" o:spid="_x0000_s1026" type="#_x0000_t13" style="position:absolute;margin-left:198pt;margin-top:98.8pt;width:57.75pt;height:34.4pt;z-index:-251624448;visibility:visible;mso-wrap-style:square;mso-width-percent:0;mso-height-percent:0;mso-wrap-distance-left:9pt;mso-wrap-distance-top:0;mso-wrap-distance-right:9pt;mso-wrap-distance-bottom:0;mso-position-horizontal:absolute;mso-position-horizontal-relative:text;mso-position-vertical:absolute;mso-position-vertical-relative:text;mso-width-percent:0;mso-height-percent:0;mso-width-relative:margin;mso-height-relative:margin;v-text-anchor:middle" o:gfxdata="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" adj="15167" fillcolor="#234465" strokecolor="#234465" strokeweight="2pt">
                 <w10:wrap type="topAndBottom"/>
               </v:shape>
             </w:pict>
@@ -5244,7 +5438,7 @@
           <w:lang w:val="bg-BG"/>
         </w:rPr>
         <w:drawing>
-          <wp:anchor distT="0" distB="0" distL="114300" distR="114300" simplePos="0" relativeHeight="251689984" behindDoc="0" locked="0" layoutInCell="1" allowOverlap="1" wp14:anchorId="62052887" wp14:editId="1355C1E7">
+          <wp:anchor distT="0" distB="0" distL="114300" distR="114300" simplePos="0" relativeHeight="251689984" behindDoc="0" locked="0" layoutInCell="1" allowOverlap="1" wp14:anchorId="62052887" wp14:editId="510B513A">
             <wp:simplePos x="0" y="0"/>
             <wp:positionH relativeFrom="column">
               <wp:posOffset>184785</wp:posOffset>
@@ -5423,6 +5617,9 @@
         <w:t xml:space="preserve"> и задаваме име, например </w:t>
       </w:r>
       <w:r>
+        <w:rPr>
+          <w:lang w:val="bg-BG"/>
+        </w:rPr>
         <w:t>"</w:t>
       </w:r>
       <w:r>
@@ -5434,6 +5631,9 @@
         <w:t>Внедряване</w:t>
       </w:r>
       <w:r>
+        <w:rPr>
+          <w:lang w:val="bg-BG"/>
+        </w:rPr>
         <w:t>"</w:t>
       </w:r>
       <w:r>
@@ -5546,6 +5746,9 @@
         <w:t xml:space="preserve"> </w:t>
       </w:r>
       <w:r>
+        <w:rPr>
+          <w:lang w:val="bg-BG"/>
+        </w:rPr>
         <w:t>(</w:t>
       </w:r>
       <w:r>
@@ -5579,6 +5782,9 @@
         <w:t xml:space="preserve"> след предишната задача</w:t>
       </w:r>
       <w:r>
+        <w:rPr>
+          <w:lang w:val="bg-BG"/>
+        </w:rPr>
         <w:t>)</w:t>
       </w:r>
       <w:r>
@@ -5616,6 +5822,9 @@
         <w:t xml:space="preserve"> </w:t>
       </w:r>
       <w:r>
+        <w:rPr>
+          <w:lang w:val="bg-BG"/>
+        </w:rPr>
         <w:t>(</w:t>
       </w:r>
       <w:r>
@@ -5625,6 +5834,9 @@
         <w:t xml:space="preserve">напр. към </w:t>
       </w:r>
       <w:r>
+        <w:rPr>
+          <w:lang w:val="bg-BG"/>
+        </w:rPr>
         <w:t>"</w:t>
       </w:r>
       <w:r>
@@ -5636,10 +5848,75 @@
         <w:t>Програмиране</w:t>
       </w:r>
       <w:r>
+        <w:rPr>
+          <w:lang w:val="bg-BG"/>
+        </w:rPr>
+        <w:t>")</w:t>
+      </w:r>
+      <w:r>
+        <w:rPr>
+          <w:lang w:val="bg-BG"/>
+        </w:rPr>
+        <w:t xml:space="preserve">, задаваме </w:t>
+      </w:r>
+      <w:r>
+        <w:rPr>
+          <w:b/>
+          <w:bCs/>
+          <w:lang w:val="bg-BG"/>
+        </w:rPr>
+        <w:t>приоритет</w:t>
+      </w:r>
+      <w:r>
+        <w:rPr>
+          <w:lang w:val="bg-BG"/>
+        </w:rPr>
+        <w:t xml:space="preserve"> на </w:t>
+      </w:r>
+      <w:r>
+        <w:rPr>
+          <w:b/>
+          <w:bCs/>
+          <w:lang w:val="bg-BG"/>
+        </w:rPr>
+        <w:t>задачата</w:t>
+      </w:r>
+      <w:r>
+        <w:rPr>
+          <w:lang w:val="bg-BG"/>
+        </w:rPr>
+        <w:t xml:space="preserve"> </w:t>
+      </w:r>
+      <w:r>
+        <w:rPr>
+          <w:lang w:val="bg-BG"/>
+        </w:rPr>
+        <w:t>(</w:t>
+      </w:r>
+      <w:r>
+        <w:rPr>
+          <w:lang w:val="bg-BG"/>
+        </w:rPr>
+        <w:t xml:space="preserve">напр. </w:t>
+      </w:r>
+      <w:r>
+        <w:rPr>
+          <w:lang w:val="bg-BG"/>
+        </w:rPr>
         <w:t>"</w:t>
       </w:r>
       <w:r>
-        <w:t>)</w:t>
+        <w:rPr>
+          <w:b/>
+          <w:bCs/>
+        </w:rPr>
+        <w:t>High</w:t>
+      </w:r>
+      <w:r>
+        <w:rPr>
+          <w:lang w:val="bg-BG"/>
+        </w:rPr>
+        <w:t>")</w:t>
       </w:r>
       <w:r>
         <w:rPr>
@@ -5653,7 +5930,7 @@
           <w:bCs/>
           <w:lang w:val="bg-BG"/>
         </w:rPr>
-        <w:t>приоритет</w:t>
+        <w:t>описание</w:t>
       </w:r>
       <w:r>
         <w:rPr>
@@ -5676,6 +5953,9 @@
         <w:t xml:space="preserve"> </w:t>
       </w:r>
       <w:r>
+        <w:rPr>
+          <w:lang w:val="bg-BG"/>
+        </w:rPr>
         <w:t>(</w:t>
       </w:r>
       <w:r>
@@ -5685,80 +5965,24 @@
         <w:t xml:space="preserve">напр. </w:t>
       </w:r>
       <w:r>
+        <w:rPr>
+          <w:lang w:val="bg-BG"/>
+        </w:rPr>
         <w:t>"</w:t>
       </w:r>
       <w:r>
         <w:rPr>
           <w:b/>
           <w:bCs/>
-        </w:rPr>
-        <w:t>High</w:t>
-      </w:r>
-      <w:r>
-        <w:t>"</w:t>
-      </w:r>
-      <w:r>
-        <w:t>)</w:t>
-      </w:r>
-      <w:r>
-        <w:rPr>
-          <w:lang w:val="bg-BG"/>
-        </w:rPr>
-        <w:t xml:space="preserve">, задаваме </w:t>
-      </w:r>
-      <w:r>
-        <w:rPr>
-          <w:b/>
-          <w:bCs/>
-          <w:lang w:val="bg-BG"/>
-        </w:rPr>
-        <w:t>описание</w:t>
-      </w:r>
-      <w:r>
-        <w:rPr>
-          <w:lang w:val="bg-BG"/>
-        </w:rPr>
-        <w:t xml:space="preserve"> на </w:t>
-      </w:r>
-      <w:r>
-        <w:rPr>
-          <w:b/>
-          <w:bCs/>
-          <w:lang w:val="bg-BG"/>
-        </w:rPr>
-        <w:t>задачата</w:t>
-      </w:r>
-      <w:r>
-        <w:rPr>
-          <w:lang w:val="bg-BG"/>
-        </w:rPr>
-        <w:t xml:space="preserve"> </w:t>
-      </w:r>
-      <w:r>
-        <w:t>(</w:t>
-      </w:r>
-      <w:r>
-        <w:rPr>
-          <w:lang w:val="bg-BG"/>
-        </w:rPr>
-        <w:t xml:space="preserve">напр. </w:t>
-      </w:r>
-      <w:r>
-        <w:t>"</w:t>
-      </w:r>
-      <w:r>
-        <w:rPr>
-          <w:b/>
-          <w:bCs/>
           <w:lang w:val="bg-BG"/>
         </w:rPr>
         <w:t>Публикуване на уебсайта онлайн и осигуряване на достъп до него за потребителите.</w:t>
       </w:r>
       <w:r>
-        <w:t>"</w:t>
-      </w:r>
-      <w:r>
-        <w:t>)</w:t>
+        <w:rPr>
+          <w:lang w:val="bg-BG"/>
+        </w:rPr>
+        <w:t>")</w:t>
       </w:r>
       <w:r>
         <w:rPr>
@@ -5779,7 +6003,7 @@
           <w:lang w:val="bg-BG"/>
         </w:rPr>
         <w:drawing>
-          <wp:inline distT="0" distB="0" distL="0" distR="0" wp14:anchorId="101C5898" wp14:editId="6905DA82">
+          <wp:inline distT="0" distB="0" distL="0" distR="0" wp14:anchorId="101C5898" wp14:editId="5D599739">
             <wp:extent cx="2755028" cy="2498488"/>
             <wp:effectExtent l="12700" t="12700" r="13970" b="16510"/>
             <wp:docPr id="63636002" name="Picture 16"/>
@@ -5841,7 +6065,7 @@
 </file>
 
 <file path=word/endnotes.xml><?xml version="1.0" encoding="utf-8"?>
-<w:endnotes xmlns:wpc="http://schemas.microsoft.com/office/word/2010/wordprocessingCanvas" xmlns:cx="http://schemas.microsoft.com/office/drawing/2014/chartex" xmlns:cx1="http://schemas.microsoft.com/office/drawing/2015/9/8/chartex" xmlns:cx2="http://schemas.microsoft.com/office/drawing/2015/10/21/chartex" xmlns:cx3="http://schemas.microsoft.com/office/drawing/2016/5/9/chartex" xmlns:cx4="http://schemas.microsoft.com/office/drawing/2016/5/10/chartex" xmlns:cx5="http://schemas.microsoft.com/office/drawing/2016/5/11/chartex" xmlns:cx6="http://schemas.microsoft.com/office/drawing/2016/5/12/chartex" xmlns:cx7="http://schemas.microsoft.com/office/drawing/2016/5/13/chartex" xmlns:cx8="http://schemas.microsoft.com/office/drawing/2016/5/14/chartex" xmlns:mc="http://schemas.openxmlformats.org/markup-compatibility/2006" xmlns:aink="http://schemas.microsoft.com/office/drawing/2016/ink" xmlns:am3d="http://schemas.microsoft.com/office/drawing/2017/model3d" xmlns:o="urn:schemas-microsoft-com:office:office" xmlns:oel="http://schemas.microsoft.com/office/2019/extlst" xmlns:r="http://schemas.openxmlformats.org/officeDocument/2006/relationships" xmlns:m="http://schemas.openxmlformats.org/officeDocument/2006/math" xmlns:v="urn:schemas-microsoft-com:vml" xmlns:wp14="http://schemas.microsoft.com/office/word/2010/wordprocessingDrawing" xmlns:wp="http://schemas.openxmlformats.org/drawingml/2006/wordprocessingDrawing" xmlns:w10="urn:schemas-microsoft-com:office:word" xmlns:w="http://schemas.openxmlformats.org/wordprocessingml/2006/main" xmlns:w14="http://schemas.microsoft.com/office/word/2010/wordml" xmlns:w15="http://schemas.microsoft.com/office/word/2012/wordml" xmlns:w16cex="http://schemas.microsoft.com/office/word/2018/wordml/cex" xmlns:w16cid="http://schemas.microsoft.com/office/word/2016/wordml/cid" xmlns:w16="http://schemas.microsoft.com/office/word/2018/wordml" xmlns:w16sdtdh="http://schemas.microsoft.com/office/word/2020/wordml/sdtdatahash" xmlns:w16se="http://schemas.microsoft.com/office/word/2015/wordml/symex" xmlns:wpg="http://schemas.microsoft.com/office/word/2010/wordprocessingGroup" xmlns:wpi="http://schemas.microsoft.com/office/word/2010/wordprocessingInk" xmlns:wne="http://schemas.microsoft.com/office/word/2006/wordml" xmlns:wps="http://schemas.microsoft.com/office/word/2010/wordprocessingShape" mc:Ignorable="w14 w15 w16se w16cid w16 w16cex w16sdtdh wp14">
+<w:endnotes xmlns:wpc="http://schemas.microsoft.com/office/word/2010/wordprocessingCanvas" xmlns:cx="http://schemas.microsoft.com/office/drawing/2014/chartex" xmlns:cx1="http://schemas.microsoft.com/office/drawing/2015/9/8/chartex" xmlns:cx2="http://schemas.microsoft.com/office/drawing/2015/10/21/chartex" xmlns:cx3="http://schemas.microsoft.com/office/drawing/2016/5/9/chartex" xmlns:cx4="http://schemas.microsoft.com/office/drawing/2016/5/10/chartex" xmlns:cx5="http://schemas.microsoft.com/office/drawing/2016/5/11/chartex" xmlns:cx6="http://schemas.microsoft.com/office/drawing/2016/5/12/chartex" xmlns:cx7="http://schemas.microsoft.com/office/drawing/2016/5/13/chartex" xmlns:cx8="http://schemas.microsoft.com/office/drawing/2016/5/14/chartex" xmlns:mc="http://schemas.openxmlformats.org/markup-compatibility/2006" xmlns:aink="http://schemas.microsoft.com/office/drawing/2016/ink" xmlns:am3d="http://schemas.microsoft.com/office/drawing/2017/model3d" xmlns:o="urn:schemas-microsoft-com:office:office" xmlns:oel="http://schemas.microsoft.com/office/2019/extlst" xmlns:r="http://schemas.openxmlformats.org/officeDocument/2006/relationships" xmlns:m="http://schemas.openxmlformats.org/officeDocument/2006/math" xmlns:v="urn:schemas-microsoft-com:vml" xmlns:wp14="http://schemas.microsoft.com/office/word/2010/wordprocessingDrawing" xmlns:wp="http://schemas.openxmlformats.org/drawingml/2006/wordprocessingDrawing" xmlns:w10="urn:schemas-microsoft-com:office:word" xmlns:w="http://schemas.openxmlformats.org/wordprocessingml/2006/main" xmlns:w14="http://schemas.microsoft.com/office/word/2010/wordml" xmlns:w15="http://schemas.microsoft.com/office/word/2012/wordml" xmlns:w16cex="http://schemas.microsoft.com/office/word/2018/wordml/cex" xmlns:w16cid="http://schemas.microsoft.com/office/word/2016/wordml/cid" xmlns:w16="http://schemas.microsoft.com/office/word/2018/wordml" xmlns:w16du="http://schemas.microsoft.com/office/word/2023/wordml/word16du" xmlns:w16sdtdh="http://schemas.microsoft.com/office/word/2020/wordml/sdtdatahash" xmlns:w16se="http://schemas.microsoft.com/office/word/2015/wordml/symex" xmlns:wpg="http://schemas.microsoft.com/office/word/2010/wordprocessingGroup" xmlns:wpi="http://schemas.microsoft.com/office/word/2010/wordprocessingInk" xmlns:wne="http://schemas.microsoft.com/office/word/2006/wordml" xmlns:wps="http://schemas.microsoft.com/office/word/2010/wordprocessingShape" mc:Ignorable="w14 w15 w16se w16cid w16 w16cex w16sdtdh w16du wp14">
   <w:endnote w:type="separator" w:id="-1">
     <w:p>
       <w:pPr>
@@ -5866,7 +6090,7 @@
 </file>
 
 <file path=word/footer1.xml><?xml version="1.0" encoding="utf-8"?>
-<w:ftr xmlns:wpc="http://schemas.microsoft.com/office/word/2010/wordprocessingCanvas" xmlns:cx="http://schemas.microsoft.com/office/drawing/2014/chartex" xmlns:cx1="http://schemas.microsoft.com/office/drawing/2015/9/8/chartex" xmlns:cx2="http://schemas.microsoft.com/office/drawing/2015/10/21/chartex" xmlns:cx3="http://schemas.microsoft.com/office/drawing/2016/5/9/chartex" xmlns:cx4="http://schemas.microsoft.com/office/drawing/2016/5/10/chartex" xmlns:cx5="http://schemas.microsoft.com/office/drawing/2016/5/11/chartex" xmlns:cx6="http://schemas.microsoft.com/office/drawing/2016/5/12/chartex" xmlns:cx7="http://schemas.microsoft.com/office/drawing/2016/5/13/chartex" xmlns:cx8="http://schemas.microsoft.com/office/drawing/2016/5/14/chartex" xmlns:mc="http://schemas.openxmlformats.org/markup-compatibility/2006" xmlns:aink="http://schemas.microsoft.com/office/drawing/2016/ink" xmlns:am3d="http://schemas.microsoft.com/office/drawing/2017/model3d" xmlns:o="urn:schemas-microsoft-com:office:office" xmlns:oel="http://schemas.microsoft.com/office/2019/extlst" xmlns:r="http://schemas.openxmlformats.org/officeDocument/2006/relationships" xmlns:m="http://schemas.openxmlformats.org/officeDocument/2006/math" xmlns:v="urn:schemas-microsoft-com:vml" xmlns:wp14="http://schemas.microsoft.com/office/word/2010/wordprocessingDrawing" xmlns:wp="http://schemas.openxmlformats.org/drawingml/2006/wordprocessingDrawing" xmlns:w10="urn:schemas-microsoft-com:office:word" xmlns:w="http://schemas.openxmlformats.org/wordprocessingml/2006/main" xmlns:w14="http://schemas.microsoft.com/office/word/2010/wordml" xmlns:w15="http://schemas.microsoft.com/office/word/2012/wordml" xmlns:w16cex="http://schemas.microsoft.com/office/word/2018/wordml/cex" xmlns:w16cid="http://schemas.microsoft.com/office/word/2016/wordml/cid" xmlns:w16="http://schemas.microsoft.com/office/word/2018/wordml" xmlns:w16sdtdh="http://schemas.microsoft.com/office/word/2020/wordml/sdtdatahash" xmlns:w16se="http://schemas.microsoft.com/office/word/2015/wordml/symex" xmlns:wpg="http://schemas.microsoft.com/office/word/2010/wordprocessingGroup" xmlns:wpi="http://schemas.microsoft.com/office/word/2010/wordprocessingInk" xmlns:wne="http://schemas.microsoft.com/office/word/2006/wordml" xmlns:wps="http://schemas.microsoft.com/office/word/2010/wordprocessingShape" mc:Ignorable="w14 w15 w16se w16cid w16 w16cex w16sdtdh wp14">
+<w:ftr xmlns:wpc="http://schemas.microsoft.com/office/word/2010/wordprocessingCanvas" xmlns:cx="http://schemas.microsoft.com/office/drawing/2014/chartex" xmlns:cx1="http://schemas.microsoft.com/office/drawing/2015/9/8/chartex" xmlns:cx2="http://schemas.microsoft.com/office/drawing/2015/10/21/chartex" xmlns:cx3="http://schemas.microsoft.com/office/drawing/2016/5/9/chartex" xmlns:cx4="http://schemas.microsoft.com/office/drawing/2016/5/10/chartex" xmlns:cx5="http://schemas.microsoft.com/office/drawing/2016/5/11/chartex" xmlns:cx6="http://schemas.microsoft.com/office/drawing/2016/5/12/chartex" xmlns:cx7="http://schemas.microsoft.com/office/drawing/2016/5/13/chartex" xmlns:cx8="http://schemas.microsoft.com/office/drawing/2016/5/14/chartex" xmlns:mc="http://schemas.openxmlformats.org/markup-compatibility/2006" xmlns:aink="http://schemas.microsoft.com/office/drawing/2016/ink" xmlns:am3d="http://schemas.microsoft.com/office/drawing/2017/model3d" xmlns:o="urn:schemas-microsoft-com:office:office" xmlns:oel="http://schemas.microsoft.com/office/2019/extlst" xmlns:r="http://schemas.openxmlformats.org/officeDocument/2006/relationships" xmlns:m="http://schemas.openxmlformats.org/officeDocument/2006/math" xmlns:v="urn:schemas-microsoft-com:vml" xmlns:wp14="http://schemas.microsoft.com/office/word/2010/wordprocessingDrawing" xmlns:wp="http://schemas.openxmlformats.org/drawingml/2006/wordprocessingDrawing" xmlns:w10="urn:schemas-microsoft-com:office:word" xmlns:w="http://schemas.openxmlformats.org/wordprocessingml/2006/main" xmlns:w14="http://schemas.microsoft.com/office/word/2010/wordml" xmlns:w15="http://schemas.microsoft.com/office/word/2012/wordml" xmlns:w16cex="http://schemas.microsoft.com/office/word/2018/wordml/cex" xmlns:w16cid="http://schemas.microsoft.com/office/word/2016/wordml/cid" xmlns:w16="http://schemas.microsoft.com/office/word/2018/wordml" xmlns:w16du="http://schemas.microsoft.com/office/word/2023/wordml/word16du" xmlns:w16sdtdh="http://schemas.microsoft.com/office/word/2020/wordml/sdtdatahash" xmlns:w16se="http://schemas.microsoft.com/office/word/2015/wordml/symex" xmlns:wpg="http://schemas.microsoft.com/office/word/2010/wordprocessingGroup" xmlns:wpi="http://schemas.microsoft.com/office/word/2010/wordprocessingInk" xmlns:wne="http://schemas.microsoft.com/office/word/2006/wordml" xmlns:wps="http://schemas.microsoft.com/office/word/2010/wordprocessingShape" mc:Ignorable="w14 w15 w16se w16cid w16 w16cex w16sdtdh w16du wp14">
   <w:p>
     <w:pPr>
       <w:pStyle w:val="Footer"/>
@@ -6214,7 +6438,7 @@
               <v:stroke joinstyle="miter"/>
               <v:path gradientshapeok="t" o:connecttype="rect"/>
             </v:shapetype>
-            <v:shape id="Text Box 16" o:spid="_x0000_s1026" type="#_x0000_t202" style="position:absolute;margin-left:101.15pt;margin-top:6.95pt;width:418.95pt;height:40.45pt;z-index:251660288;visibility:visible;mso-wrap-style:square;mso-width-percent:0;mso-height-percent:0;mso-wrap-distance-left:9pt;mso-wrap-distance-top:0;mso-wrap-distance-right:9pt;mso-wrap-distance-bottom:0;mso-position-horizontal:absolute;mso-position-horizontal-relative:text;mso-position-vertical:absolute;mso-position-vertical-relative:text;mso-width-percent:0;mso-height-percent:0;mso-width-relative:page;mso-height-relative:page;v-text-anchor:top" o:gfxdata="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" filled="f" stroked="f">
+            <v:shape id="Text Box 16" o:spid="_x0000_s1026" type="#_x0000_t202" style="position:absolute;margin-left:101.15pt;margin-top:6.95pt;width:418.95pt;height:40.45pt;z-index:251660288;visibility:visible;mso-wrap-style:square;mso-width-percent:0;mso-height-percent:0;mso-wrap-distance-left:9pt;mso-wrap-distance-top:0;mso-wrap-distance-right:9pt;mso-wrap-distance-bottom:0;mso-position-horizontal:absolute;mso-position-horizontal-relative:text;mso-position-vertical:absolute;mso-position-vertical-relative:text;mso-width-percent:0;mso-height-percent:0;mso-width-relative:page;mso-height-relative:page;v-text-anchor:top" o:gfxdata="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" filled="f" stroked="f">
               <v:textbox inset=".5mm,1.2mm,.5mm,.5mm">
                 <w:txbxContent>
                   <w:p>
@@ -6631,7 +6855,7 @@
             </wp:anchor>
           </w:drawing>
         </mc:Choice>
-        <mc:Fallback xmlns:w16du="http://schemas.microsoft.com/office/word/2023/wordml/word16du">
+        <mc:Fallback>
           <w:pict>
             <v:line w14:anchorId="23DA4A24" id="Straight Connector 19" o:spid="_x0000_s1026" style="position:absolute;flip:y;z-index:251659264;visibility:visible;mso-wrap-style:square;mso-width-percent:0;mso-height-percent:0;mso-wrap-distance-left:9pt;mso-wrap-distance-top:0;mso-wrap-distance-right:9pt;mso-wrap-distance-bottom:0;mso-position-horizontal:absolute;mso-position-horizontal-relative:text;mso-position-vertical:absolute;mso-position-vertical-relative:text;mso-width-percent:0;mso-height-percent:0;mso-width-relative:page;mso-height-relative:page" from="-.1pt,5.2pt" to="520.7pt,5.2pt" o:gfxdata="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" strokecolor="#974706 [1609]" strokeweight="1pt">
               <v:stroke endcap="round"/>
@@ -6856,7 +7080,7 @@
         </mc:Choice>
         <mc:Fallback>
           <w:pict>
-            <v:shape w14:anchorId="0D7D8A2E" id="Text Box 4" o:spid="_x0000_s1027" type="#_x0000_t202" style="position:absolute;margin-left:444.65pt;margin-top:8.35pt;width:70.9pt;height:15.9pt;z-index:251661312;visibility:visible;mso-wrap-style:square;mso-width-percent:0;mso-height-percent:0;mso-wrap-distance-left:9pt;mso-wrap-distance-top:0;mso-wrap-distance-right:9pt;mso-wrap-distance-bottom:0;mso-position-horizontal:absolute;mso-position-horizontal-relative:text;mso-position-vertical:absolute;mso-position-vertical-relative:text;mso-width-percent:0;mso-height-percent:0;mso-width-relative:page;mso-height-relative:page;v-text-anchor:middle" o:gfxdata="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" filled="f" stroked="f" strokeweight=".5pt">
+            <v:shape w14:anchorId="0D7D8A2E" id="Text Box 4" o:spid="_x0000_s1027" type="#_x0000_t202" style="position:absolute;margin-left:444.65pt;margin-top:8.35pt;width:70.9pt;height:15.9pt;z-index:251661312;visibility:visible;mso-wrap-style:square;mso-width-percent:0;mso-height-percent:0;mso-wrap-distance-left:9pt;mso-wrap-distance-top:0;mso-wrap-distance-right:9pt;mso-wrap-distance-bottom:0;mso-position-horizontal:absolute;mso-position-horizontal-relative:text;mso-position-vertical:absolute;mso-position-vertical-relative:text;mso-width-percent:0;mso-height-percent:0;mso-width-relative:page;mso-height-relative:page;v-text-anchor:middle" o:gfxdata="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" filled="f" stroked="f" strokeweight=".5pt">
               <v:textbox inset="0,0,0,0">
                 <w:txbxContent>
                   <w:p>
@@ -7006,7 +7230,7 @@
 </file>
 
 <file path=word/footnotes.xml><?xml version="1.0" encoding="utf-8"?>
-<w:footnotes xmlns:wpc="http://schemas.microsoft.com/office/word/2010/wordprocessingCanvas" xmlns:cx="http://schemas.microsoft.com/office/drawing/2014/chartex" xmlns:cx1="http://schemas.microsoft.com/office/drawing/2015/9/8/chartex" xmlns:cx2="http://schemas.microsoft.com/office/drawing/2015/10/21/chartex" xmlns:cx3="http://schemas.microsoft.com/office/drawing/2016/5/9/chartex" xmlns:cx4="http://schemas.microsoft.com/office/drawing/2016/5/10/chartex" xmlns:cx5="http://schemas.microsoft.com/office/drawing/2016/5/11/chartex" xmlns:cx6="http://schemas.microsoft.com/office/drawing/2016/5/12/chartex" xmlns:cx7="http://schemas.microsoft.com/office/drawing/2016/5/13/chartex" xmlns:cx8="http://schemas.microsoft.com/office/drawing/2016/5/14/chartex" xmlns:mc="http://schemas.openxmlformats.org/markup-compatibility/2006" xmlns:aink="http://schemas.microsoft.com/office/drawing/2016/ink" xmlns:am3d="http://schemas.microsoft.com/office/drawing/2017/model3d" xmlns:o="urn:schemas-microsoft-com:office:office" xmlns:oel="http://schemas.microsoft.com/office/2019/extlst" xmlns:r="http://schemas.openxmlformats.org/officeDocument/2006/relationships" xmlns:m="http://schemas.openxmlformats.org/officeDocument/2006/math" xmlns:v="urn:schemas-microsoft-com:vml" xmlns:wp14="http://schemas.microsoft.com/office/word/2010/wordprocessingDrawing" xmlns:wp="http://schemas.openxmlformats.org/drawingml/2006/wordprocessingDrawing" xmlns:w10="urn:schemas-microsoft-com:office:word" xmlns:w="http://schemas.openxmlformats.org/wordprocessingml/2006/main" xmlns:w14="http://schemas.microsoft.com/office/word/2010/wordml" xmlns:w15="http://schemas.microsoft.com/office/word/2012/wordml" xmlns:w16cex="http://schemas.microsoft.com/office/word/2018/wordml/cex" xmlns:w16cid="http://schemas.microsoft.com/office/word/2016/wordml/cid" xmlns:w16="http://schemas.microsoft.com/office/word/2018/wordml" xmlns:w16sdtdh="http://schemas.microsoft.com/office/word/2020/wordml/sdtdatahash" xmlns:w16se="http://schemas.microsoft.com/office/word/2015/wordml/symex" xmlns:wpg="http://schemas.microsoft.com/office/word/2010/wordprocessingGroup" xmlns:wpi="http://schemas.microsoft.com/office/word/2010/wordprocessingInk" xmlns:wne="http://schemas.microsoft.com/office/word/2006/wordml" xmlns:wps="http://schemas.microsoft.com/office/word/2010/wordprocessingShape" mc:Ignorable="w14 w15 w16se w16cid w16 w16cex w16sdtdh wp14">
+<w:footnotes xmlns:wpc="http://schemas.microsoft.com/office/word/2010/wordprocessingCanvas" xmlns:cx="http://schemas.microsoft.com/office/drawing/2014/chartex" xmlns:cx1="http://schemas.microsoft.com/office/drawing/2015/9/8/chartex" xmlns:cx2="http://schemas.microsoft.com/office/drawing/2015/10/21/chartex" xmlns:cx3="http://schemas.microsoft.com/office/drawing/2016/5/9/chartex" xmlns:cx4="http://schemas.microsoft.com/office/drawing/2016/5/10/chartex" xmlns:cx5="http://schemas.microsoft.com/office/drawing/2016/5/11/chartex" xmlns:cx6="http://schemas.microsoft.com/office/drawing/2016/5/12/chartex" xmlns:cx7="http://schemas.microsoft.com/office/drawing/2016/5/13/chartex" xmlns:cx8="http://schemas.microsoft.com/office/drawing/2016/5/14/chartex" xmlns:mc="http://schemas.openxmlformats.org/markup-compatibility/2006" xmlns:aink="http://schemas.microsoft.com/office/drawing/2016/ink" xmlns:am3d="http://schemas.microsoft.com/office/drawing/2017/model3d" xmlns:o="urn:schemas-microsoft-com:office:office" xmlns:oel="http://schemas.microsoft.com/office/2019/extlst" xmlns:r="http://schemas.openxmlformats.org/officeDocument/2006/relationships" xmlns:m="http://schemas.openxmlformats.org/officeDocument/2006/math" xmlns:v="urn:schemas-microsoft-com:vml" xmlns:wp14="http://schemas.microsoft.com/office/word/2010/wordprocessingDrawing" xmlns:wp="http://schemas.openxmlformats.org/drawingml/2006/wordprocessingDrawing" xmlns:w10="urn:schemas-microsoft-com:office:word" xmlns:w="http://schemas.openxmlformats.org/wordprocessingml/2006/main" xmlns:w14="http://schemas.microsoft.com/office/word/2010/wordml" xmlns:w15="http://schemas.microsoft.com/office/word/2012/wordml" xmlns:w16cex="http://schemas.microsoft.com/office/word/2018/wordml/cex" xmlns:w16cid="http://schemas.microsoft.com/office/word/2016/wordml/cid" xmlns:w16="http://schemas.microsoft.com/office/word/2018/wordml" xmlns:w16du="http://schemas.microsoft.com/office/word/2023/wordml/word16du" xmlns:w16sdtdh="http://schemas.microsoft.com/office/word/2020/wordml/sdtdatahash" xmlns:w16se="http://schemas.microsoft.com/office/word/2015/wordml/symex" xmlns:wpg="http://schemas.microsoft.com/office/word/2010/wordprocessingGroup" xmlns:wpi="http://schemas.microsoft.com/office/word/2010/wordprocessingInk" xmlns:wne="http://schemas.microsoft.com/office/word/2006/wordml" xmlns:wps="http://schemas.microsoft.com/office/word/2010/wordprocessingShape" mc:Ignorable="w14 w15 w16se w16cid w16 w16cex w16sdtdh w16du wp14">
   <w:footnote w:type="separator" w:id="-1">
     <w:p>
       <w:pPr>
@@ -7031,7 +7255,7 @@
 </file>
 
 <file path=word/header1.xml><?xml version="1.0" encoding="utf-8"?>
-<w:hdr xmlns:wpc="http://schemas.microsoft.com/office/word/2010/wordprocessingCanvas" xmlns:cx="http://schemas.microsoft.com/office/drawing/2014/chartex" xmlns:cx1="http://schemas.microsoft.com/office/drawing/2015/9/8/chartex" xmlns:cx2="http://schemas.microsoft.com/office/drawing/2015/10/21/chartex" xmlns:cx3="http://schemas.microsoft.com/office/drawing/2016/5/9/chartex" xmlns:cx4="http://schemas.microsoft.com/office/drawing/2016/5/10/chartex" xmlns:cx5="http://schemas.microsoft.com/office/drawing/2016/5/11/chartex" xmlns:cx6="http://schemas.microsoft.com/office/drawing/2016/5/12/chartex" xmlns:cx7="http://schemas.microsoft.com/office/drawing/2016/5/13/chartex" xmlns:cx8="http://schemas.microsoft.com/office/drawing/2016/5/14/chartex" xmlns:mc="http://schemas.openxmlformats.org/markup-compatibility/2006" xmlns:aink="http://schemas.microsoft.com/office/drawing/2016/ink" xmlns:am3d="http://schemas.microsoft.com/office/drawing/2017/model3d" xmlns:o="urn:schemas-microsoft-com:office:office" xmlns:oel="http://schemas.microsoft.com/office/2019/extlst" xmlns:r="http://schemas.openxmlformats.org/officeDocument/2006/relationships" xmlns:m="http://schemas.openxmlformats.org/officeDocument/2006/math" xmlns:v="urn:schemas-microsoft-com:vml" xmlns:wp14="http://schemas.microsoft.com/office/word/2010/wordprocessingDrawing" xmlns:wp="http://schemas.openxmlformats.org/drawingml/2006/wordprocessingDrawing" xmlns:w10="urn:schemas-microsoft-com:office:word" xmlns:w="http://schemas.openxmlformats.org/wordprocessingml/2006/main" xmlns:w14="http://schemas.microsoft.com/office/word/2010/wordml" xmlns:w15="http://schemas.microsoft.com/office/word/2012/wordml" xmlns:w16cex="http://schemas.microsoft.com/office/word/2018/wordml/cex" xmlns:w16cid="http://schemas.microsoft.com/office/word/2016/wordml/cid" xmlns:w16="http://schemas.microsoft.com/office/word/2018/wordml" xmlns:w16sdtdh="http://schemas.microsoft.com/office/word/2020/wordml/sdtdatahash" xmlns:w16se="http://schemas.microsoft.com/office/word/2015/wordml/symex" xmlns:wpg="http://schemas.microsoft.com/office/word/2010/wordprocessingGroup" xmlns:wpi="http://schemas.microsoft.com/office/word/2010/wordprocessingInk" xmlns:wne="http://schemas.microsoft.com/office/word/2006/wordml" xmlns:wps="http://schemas.microsoft.com/office/word/2010/wordprocessingShape" mc:Ignorable="w14 w15 w16se w16cid w16 w16cex w16sdtdh wp14">
+<w:hdr xmlns:wpc="http://schemas.microsoft.com/office/word/2010/wordprocessingCanvas" xmlns:cx="http://schemas.microsoft.com/office/drawing/2014/chartex" xmlns:cx1="http://schemas.microsoft.com/office/drawing/2015/9/8/chartex" xmlns:cx2="http://schemas.microsoft.com/office/drawing/2015/10/21/chartex" xmlns:cx3="http://schemas.microsoft.com/office/drawing/2016/5/9/chartex" xmlns:cx4="http://schemas.microsoft.com/office/drawing/2016/5/10/chartex" xmlns:cx5="http://schemas.microsoft.com/office/drawing/2016/5/11/chartex" xmlns:cx6="http://schemas.microsoft.com/office/drawing/2016/5/12/chartex" xmlns:cx7="http://schemas.microsoft.com/office/drawing/2016/5/13/chartex" xmlns:cx8="http://schemas.microsoft.com/office/drawing/2016/5/14/chartex" xmlns:mc="http://schemas.openxmlformats.org/markup-compatibility/2006" xmlns:aink="http://schemas.microsoft.com/office/drawing/2016/ink" xmlns:am3d="http://schemas.microsoft.com/office/drawing/2017/model3d" xmlns:o="urn:schemas-microsoft-com:office:office" xmlns:oel="http://schemas.microsoft.com/office/2019/extlst" xmlns:r="http://schemas.openxmlformats.org/officeDocument/2006/relationships" xmlns:m="http://schemas.openxmlformats.org/officeDocument/2006/math" xmlns:v="urn:schemas-microsoft-com:vml" xmlns:wp14="http://schemas.microsoft.com/office/word/2010/wordprocessingDrawing" xmlns:wp="http://schemas.openxmlformats.org/drawingml/2006/wordprocessingDrawing" xmlns:w10="urn:schemas-microsoft-com:office:word" xmlns:w="http://schemas.openxmlformats.org/wordprocessingml/2006/main" xmlns:w14="http://schemas.microsoft.com/office/word/2010/wordml" xmlns:w15="http://schemas.microsoft.com/office/word/2012/wordml" xmlns:w16cex="http://schemas.microsoft.com/office/word/2018/wordml/cex" xmlns:w16cid="http://schemas.microsoft.com/office/word/2016/wordml/cid" xmlns:w16="http://schemas.microsoft.com/office/word/2018/wordml" xmlns:w16du="http://schemas.microsoft.com/office/word/2023/wordml/word16du" xmlns:w16sdtdh="http://schemas.microsoft.com/office/word/2020/wordml/sdtdatahash" xmlns:w16se="http://schemas.microsoft.com/office/word/2015/wordml/symex" xmlns:wpg="http://schemas.microsoft.com/office/word/2010/wordprocessingGroup" xmlns:wpi="http://schemas.microsoft.com/office/word/2010/wordprocessingInk" xmlns:wne="http://schemas.microsoft.com/office/word/2006/wordml" xmlns:wps="http://schemas.microsoft.com/office/word/2010/wordprocessingShape" mc:Ignorable="w14 w15 w16se w16cid w16 w16cex w16sdtdh w16du wp14">
   <w:p>
     <w:pPr>
       <w:pStyle w:val="Header"/>
@@ -7042,7 +7266,7 @@
 </file>
 
 <file path=word/numbering.xml><?xml version="1.0" encoding="utf-8"?>
-<w:numbering xmlns:wpc="http://schemas.microsoft.com/office/word/2010/wordprocessingCanvas" xmlns:cx="http://schemas.microsoft.com/office/drawing/2014/chartex" xmlns:cx1="http://schemas.microsoft.com/office/drawing/2015/9/8/chartex" xmlns:cx2="http://schemas.microsoft.com/office/drawing/2015/10/21/chartex" xmlns:cx3="http://schemas.microsoft.com/office/drawing/2016/5/9/chartex" xmlns:cx4="http://schemas.microsoft.com/office/drawing/2016/5/10/chartex" xmlns:cx5="http://schemas.microsoft.com/office/drawing/2016/5/11/chartex" xmlns:cx6="http://schemas.microsoft.com/office/drawing/2016/5/12/chartex" xmlns:cx7="http://schemas.microsoft.com/office/drawing/2016/5/13/chartex" xmlns:cx8="http://schemas.microsoft.com/office/drawing/2016/5/14/chartex" xmlns:mc="http://schemas.openxmlformats.org/markup-compatibility/2006" xmlns:aink="http://schemas.microsoft.com/office/drawing/2016/ink" xmlns:am3d="http://schemas.microsoft.com/office/drawing/2017/model3d" xmlns:o="urn:schemas-microsoft-com:office:office" xmlns:oel="http://schemas.microsoft.com/office/2019/extlst" xmlns:r="http://schemas.openxmlformats.org/officeDocument/2006/relationships" xmlns:m="http://schemas.openxmlformats.org/officeDocument/2006/math" xmlns:v="urn:schemas-microsoft-com:vml" xmlns:wp14="http://schemas.microsoft.com/office/word/2010/wordprocessingDrawing" xmlns:wp="http://schemas.openxmlformats.org/drawingml/2006/wordprocessingDrawing" xmlns:w10="urn:schemas-microsoft-com:office:word" xmlns:w="http://schemas.openxmlformats.org/wordprocessingml/2006/main" xmlns:w14="http://schemas.microsoft.com/office/word/2010/wordml" xmlns:w15="http://schemas.microsoft.com/office/word/2012/wordml" xmlns:w16cex="http://schemas.microsoft.com/office/word/2018/wordml/cex" xmlns:w16cid="http://schemas.microsoft.com/office/word/2016/wordml/cid" xmlns:w16="http://schemas.microsoft.com/office/word/2018/wordml" xmlns:w16sdtdh="http://schemas.microsoft.com/office/word/2020/wordml/sdtdatahash" xmlns:w16se="http://schemas.microsoft.com/office/word/2015/wordml/symex" xmlns:wpg="http://schemas.microsoft.com/office/word/2010/wordprocessingGroup" xmlns:wpi="http://schemas.microsoft.com/office/word/2010/wordprocessingInk" xmlns:wne="http://schemas.microsoft.com/office/word/2006/wordml" xmlns:wps="http://schemas.microsoft.com/office/word/2010/wordprocessingShape" mc:Ignorable="w14 w15 w16se w16cid w16 w16cex w16sdtdh wp14">
+<w:numbering xmlns:wpc="http://schemas.microsoft.com/office/word/2010/wordprocessingCanvas" xmlns:cx="http://schemas.microsoft.com/office/drawing/2014/chartex" xmlns:cx1="http://schemas.microsoft.com/office/drawing/2015/9/8/chartex" xmlns:cx2="http://schemas.microsoft.com/office/drawing/2015/10/21/chartex" xmlns:cx3="http://schemas.microsoft.com/office/drawing/2016/5/9/chartex" xmlns:cx4="http://schemas.microsoft.com/office/drawing/2016/5/10/chartex" xmlns:cx5="http://schemas.microsoft.com/office/drawing/2016/5/11/chartex" xmlns:cx6="http://schemas.microsoft.com/office/drawing/2016/5/12/chartex" xmlns:cx7="http://schemas.microsoft.com/office/drawing/2016/5/13/chartex" xmlns:cx8="http://schemas.microsoft.com/office/drawing/2016/5/14/chartex" xmlns:mc="http://schemas.openxmlformats.org/markup-compatibility/2006" xmlns:aink="http://schemas.microsoft.com/office/drawing/2016/ink" xmlns:am3d="http://schemas.microsoft.com/office/drawing/2017/model3d" xmlns:o="urn:schemas-microsoft-com:office:office" xmlns:oel="http://schemas.microsoft.com/office/2019/extlst" xmlns:r="http://schemas.openxmlformats.org/officeDocument/2006/relationships" xmlns:m="http://schemas.openxmlformats.org/officeDocument/2006/math" xmlns:v="urn:schemas-microsoft-com:vml" xmlns:wp14="http://schemas.microsoft.com/office/word/2010/wordprocessingDrawing" xmlns:wp="http://schemas.openxmlformats.org/drawingml/2006/wordprocessingDrawing" xmlns:w10="urn:schemas-microsoft-com:office:word" xmlns:w="http://schemas.openxmlformats.org/wordprocessingml/2006/main" xmlns:w14="http://schemas.microsoft.com/office/word/2010/wordml" xmlns:w15="http://schemas.microsoft.com/office/word/2012/wordml" xmlns:w16cex="http://schemas.microsoft.com/office/word/2018/wordml/cex" xmlns:w16cid="http://schemas.microsoft.com/office/word/2016/wordml/cid" xmlns:w16="http://schemas.microsoft.com/office/word/2018/wordml" xmlns:w16du="http://schemas.microsoft.com/office/word/2023/wordml/word16du" xmlns:w16sdtdh="http://schemas.microsoft.com/office/word/2020/wordml/sdtdatahash" xmlns:w16se="http://schemas.microsoft.com/office/word/2015/wordml/symex" xmlns:wpg="http://schemas.microsoft.com/office/word/2010/wordprocessingGroup" xmlns:wpi="http://schemas.microsoft.com/office/word/2010/wordprocessingInk" xmlns:wne="http://schemas.microsoft.com/office/word/2006/wordml" xmlns:wps="http://schemas.microsoft.com/office/word/2010/wordprocessingShape" mc:Ignorable="w14 w15 w16se w16cid w16 w16cex w16sdtdh w16du wp14">
   <w:abstractNum w:abstractNumId="0" w15:restartNumberingAfterBreak="0">
     <w:nsid w:val="04E60920"/>
     <w:multiLevelType w:val="hybridMultilevel"/>
@@ -12577,7 +12801,7 @@
 </file>
 
 <file path=word/styles.xml><?xml version="1.0" encoding="utf-8"?>
-<w:styles xmlns:mc="http://schemas.openxmlformats.org/markup-compatibility/2006" xmlns:r="http://schemas.openxmlformats.org/officeDocument/2006/relationships" xmlns:w="http://schemas.openxmlformats.org/wordprocessingml/2006/main" xmlns:w14="http://schemas.microsoft.com/office/word/2010/wordml" xmlns:w15="http://schemas.microsoft.com/office/word/2012/wordml" xmlns:w16cex="http://schemas.microsoft.com/office/word/2018/wordml/cex" xmlns:w16cid="http://schemas.microsoft.com/office/word/2016/wordml/cid" xmlns:w16="http://schemas.microsoft.com/office/word/2018/wordml" xmlns:w16sdtdh="http://schemas.microsoft.com/office/word/2020/wordml/sdtdatahash" xmlns:w16se="http://schemas.microsoft.com/office/word/2015/wordml/symex" mc:Ignorable="w14 w15 w16se w16cid w16 w16cex w16sdtdh">
+<w:styles xmlns:mc="http://schemas.openxmlformats.org/markup-compatibility/2006" xmlns:r="http://schemas.openxmlformats.org/officeDocument/2006/relationships" xmlns:w="http://schemas.openxmlformats.org/wordprocessingml/2006/main" xmlns:w14="http://schemas.microsoft.com/office/word/2010/wordml" xmlns:w15="http://schemas.microsoft.com/office/word/2012/wordml" xmlns:w16cex="http://schemas.microsoft.com/office/word/2018/wordml/cex" xmlns:w16cid="http://schemas.microsoft.com/office/word/2016/wordml/cid" xmlns:w16="http://schemas.microsoft.com/office/word/2018/wordml" xmlns:w16du="http://schemas.microsoft.com/office/word/2023/wordml/word16du" xmlns:w16sdtdh="http://schemas.microsoft.com/office/word/2020/wordml/sdtdatahash" xmlns:w16se="http://schemas.microsoft.com/office/word/2015/wordml/symex" mc:Ignorable="w14 w15 w16se w16cid w16 w16cex w16sdtdh w16du">
   <w:docDefaults>
     <w:rPrDefault>
       <w:rPr>
@@ -13099,6 +13323,7 @@
   <w:style w:type="character" w:default="1" w:styleId="DefaultParagraphFont">
     <w:name w:val="Default Paragraph Font"/>
     <w:uiPriority w:val="1"/>
+    <w:semiHidden/>
     <w:unhideWhenUsed/>
   </w:style>
   <w:style w:type="table" w:default="1" w:styleId="TableNormal">

</xml_diff>